<commit_message>
Relecture charte de projet
</commit_message>
<xml_diff>
--- a/Avant-projet/[PI][IL] charte de projet.docx
+++ b/Avant-projet/[PI][IL] charte de projet.docx
@@ -84,27 +84,14 @@
         </w:rPr>
         <w:t>Projet « </w:t>
       </w:r>
-      <w:r>
-        <w:fldChar w:fldCharType="begin"/>
-      </w:r>
-      <w:r>
-        <w:instrText xml:space="preserve"> DOCPROPERTY "Subject"  \* MERGEFORMAT </w:instrText>
-      </w:r>
-      <w:r>
-        <w:fldChar w:fldCharType="separate"/>
-      </w:r>
-      <w:r>
-        <w:rPr>
-          <w:rStyle w:val="TitreProjetCar"/>
-        </w:rPr>
-        <w:t>[nom du projet]</w:t>
-      </w:r>
-      <w:r>
-        <w:rPr>
-          <w:rStyle w:val="TitreProjetCar"/>
-        </w:rPr>
-        <w:fldChar w:fldCharType="end"/>
-      </w:r>
+      <w:fldSimple w:instr=" DOCPROPERTY &quot;Subject&quot;  \* MERGEFORMAT ">
+        <w:r>
+          <w:rPr>
+            <w:rStyle w:val="TitreProjetCar"/>
+          </w:rPr>
+          <w:t>[nom du projet]</w:t>
+        </w:r>
+      </w:fldSimple>
       <w:r>
         <w:rPr>
           <w:rStyle w:val="StyleTitreLatin36ptCar"/>
@@ -119,29 +106,15 @@
           <w:szCs w:val="56"/>
         </w:rPr>
       </w:pPr>
-      <w:r>
-        <w:fldChar w:fldCharType="begin"/>
-      </w:r>
-      <w:r>
-        <w:instrText xml:space="preserve"> DOCPROPERTY  Title  \* MERGEFORMAT </w:instrText>
-      </w:r>
-      <w:r>
-        <w:fldChar w:fldCharType="separate"/>
-      </w:r>
-      <w:r>
-        <w:rPr>
-          <w:rStyle w:val="TitreProjetCar"/>
-          <w:szCs w:val="56"/>
-        </w:rPr>
-        <w:t>Charte de projet</w:t>
-      </w:r>
-      <w:r>
-        <w:rPr>
-          <w:rStyle w:val="TitreProjetCar"/>
-          <w:szCs w:val="56"/>
-        </w:rPr>
-        <w:fldChar w:fldCharType="end"/>
-      </w:r>
+      <w:fldSimple w:instr=" DOCPROPERTY  Title  \* MERGEFORMAT ">
+        <w:r>
+          <w:rPr>
+            <w:rStyle w:val="TitreProjetCar"/>
+            <w:szCs w:val="56"/>
+          </w:rPr>
+          <w:t>Charte de projet</w:t>
+        </w:r>
+      </w:fldSimple>
       <w:r>
         <w:rPr>
           <w:rStyle w:val="StyleTitreLatin36ptCar"/>
@@ -162,24 +135,14 @@
       <w:r>
         <w:t xml:space="preserve">Version </w:t>
       </w:r>
-      <w:r>
-        <w:fldChar w:fldCharType="begin"/>
-      </w:r>
-      <w:r>
-        <w:instrText xml:space="preserve"> DOCPROPERTY  Version  \* MERGEFORMAT </w:instrText>
-      </w:r>
-      <w:r>
-        <w:fldChar w:fldCharType="separate"/>
-      </w:r>
-      <w:r>
-        <w:t>1.</w:t>
-      </w:r>
-      <w:r>
-        <w:t>0</w:t>
-      </w:r>
-      <w:r>
-        <w:fldChar w:fldCharType="end"/>
-      </w:r>
+      <w:fldSimple w:instr=" DOCPROPERTY  Version  \* MERGEFORMAT ">
+        <w:r>
+          <w:t>1.</w:t>
+        </w:r>
+        <w:r>
+          <w:t>0</w:t>
+        </w:r>
+      </w:fldSimple>
     </w:p>
     <w:p>
       <w:pPr>
@@ -200,39 +163,26 @@
           <w:docGrid w:linePitch="299"/>
         </w:sectPr>
       </w:pPr>
-      <w:r>
-        <w:fldChar w:fldCharType="begin"/>
-      </w:r>
-      <w:r>
-        <w:instrText xml:space="preserve"> DOCPROPERTY  Date  \* MERGEFORMAT </w:instrText>
-      </w:r>
-      <w:r>
-        <w:fldChar w:fldCharType="separate"/>
-      </w:r>
-      <w:r>
-        <w:rPr>
-          <w:sz w:val="28"/>
-        </w:rPr>
-        <w:t>31</w:t>
-      </w:r>
-      <w:r>
-        <w:rPr>
-          <w:sz w:val="28"/>
-        </w:rPr>
-        <w:t>/03/201</w:t>
-      </w:r>
-      <w:r>
-        <w:rPr>
-          <w:sz w:val="28"/>
-        </w:rPr>
-        <w:t>5</w:t>
-      </w:r>
-      <w:r>
-        <w:rPr>
-          <w:sz w:val="28"/>
-        </w:rPr>
-        <w:fldChar w:fldCharType="end"/>
-      </w:r>
+      <w:fldSimple w:instr=" DOCPROPERTY  Date  \* MERGEFORMAT ">
+        <w:r>
+          <w:rPr>
+            <w:sz w:val="28"/>
+          </w:rPr>
+          <w:t>31</w:t>
+        </w:r>
+        <w:r>
+          <w:rPr>
+            <w:sz w:val="28"/>
+          </w:rPr>
+          <w:t>/03/201</w:t>
+        </w:r>
+        <w:r>
+          <w:rPr>
+            <w:sz w:val="28"/>
+          </w:rPr>
+          <w:t>5</w:t>
+        </w:r>
+      </w:fldSimple>
     </w:p>
     <w:p>
       <w:pPr>
@@ -405,6 +355,13 @@
                 <w:lang w:val="fr-FR"/>
               </w:rPr>
             </w:pPr>
+            <w:r>
+              <w:rPr>
+                <w:rFonts w:ascii="Arial" w:hAnsi="Arial" w:cs="Arial"/>
+                <w:lang w:val="fr-FR"/>
+              </w:rPr>
+              <w:t>11/04/2016</w:t>
+            </w:r>
           </w:p>
         </w:tc>
         <w:tc>
@@ -426,6 +383,13 @@
                 <w:lang w:val="fr-FR"/>
               </w:rPr>
             </w:pPr>
+            <w:r>
+              <w:rPr>
+                <w:rFonts w:ascii="Arial" w:hAnsi="Arial" w:cs="Arial"/>
+                <w:lang w:val="fr-FR"/>
+              </w:rPr>
+              <w:t>1.0</w:t>
+            </w:r>
           </w:p>
         </w:tc>
         <w:tc>
@@ -468,6 +432,22 @@
                 <w:lang w:val="fr-FR"/>
               </w:rPr>
             </w:pPr>
+            <w:r>
+              <w:rPr>
+                <w:rFonts w:ascii="Arial" w:hAnsi="Arial" w:cs="Arial"/>
+                <w:lang w:val="fr-FR"/>
+              </w:rPr>
+              <w:t>Jérôme Tea</w:t>
+            </w:r>
+            <w:bookmarkStart w:id="0" w:name="_GoBack"/>
+            <w:bookmarkEnd w:id="0"/>
+            <w:r>
+              <w:rPr>
+                <w:rFonts w:ascii="Arial" w:hAnsi="Arial" w:cs="Arial"/>
+                <w:lang w:val="fr-FR"/>
+              </w:rPr>
+              <w:t xml:space="preserve"> et Léo Stéfani</w:t>
+            </w:r>
           </w:p>
         </w:tc>
       </w:tr>
@@ -1614,22 +1594,22 @@
       <w:pPr>
         <w:pStyle w:val="Titre1"/>
       </w:pPr>
-      <w:bookmarkStart w:id="0" w:name="_Toc415584927"/>
+      <w:bookmarkStart w:id="1" w:name="_Toc415584927"/>
       <w:r>
         <w:lastRenderedPageBreak/>
         <w:t>Rôles et responsabilités</w:t>
       </w:r>
-      <w:bookmarkEnd w:id="0"/>
+      <w:bookmarkEnd w:id="1"/>
     </w:p>
     <w:p>
       <w:pPr>
         <w:pStyle w:val="Titre2"/>
       </w:pPr>
-      <w:bookmarkStart w:id="1" w:name="_Toc415584928"/>
+      <w:bookmarkStart w:id="2" w:name="_Toc415584928"/>
       <w:r>
         <w:t>Parties prenantes, rôles et coordonnées</w:t>
       </w:r>
-      <w:bookmarkEnd w:id="1"/>
+      <w:bookmarkEnd w:id="2"/>
     </w:p>
     <w:p/>
     <w:tbl>
@@ -2118,10 +2098,7 @@
               </w:rPr>
             </w:pPr>
             <w:r>
-              <w:t xml:space="preserve">IN’TECH </w:t>
-            </w:r>
-            <w:r>
-              <w:t>S4</w:t>
+              <w:t>IN’TECH S4</w:t>
             </w:r>
           </w:p>
         </w:tc>
@@ -2210,8 +2187,16 @@
               <w:rPr>
                 <w:bCs w:val="0"/>
               </w:rPr>
-              <w:t>Antoine Raquillet</w:t>
+              <w:t xml:space="preserve">Antoine </w:t>
             </w:r>
+            <w:proofErr w:type="spellStart"/>
+            <w:r>
+              <w:rPr>
+                <w:bCs w:val="0"/>
+              </w:rPr>
+              <w:t>Raquillet</w:t>
+            </w:r>
+            <w:proofErr w:type="spellEnd"/>
           </w:p>
         </w:tc>
         <w:tc>
@@ -2328,7 +2313,14 @@
               <w:rPr>
                 <w:bCs w:val="0"/>
               </w:rPr>
-              <w:t>Olivier Spinel</w:t>
+              <w:t xml:space="preserve">Olivier </w:t>
+            </w:r>
+            <w:proofErr w:type="spellStart"/>
+            <w:r>
+              <w:rPr>
+                <w:bCs w:val="0"/>
+              </w:rPr>
+              <w:t>Spinel</w:t>
             </w:r>
             <w:r>
               <w:rPr>
@@ -2342,6 +2334,7 @@
               </w:rPr>
               <w:t>i</w:t>
             </w:r>
+            <w:proofErr w:type="spellEnd"/>
           </w:p>
         </w:tc>
         <w:tc>
@@ -2440,11 +2433,11 @@
       <w:pPr>
         <w:pStyle w:val="Titre2"/>
       </w:pPr>
-      <w:bookmarkStart w:id="2" w:name="_Toc415584929"/>
+      <w:bookmarkStart w:id="3" w:name="_Toc415584929"/>
       <w:r>
         <w:t>Organigramme de synthèse</w:t>
       </w:r>
-      <w:bookmarkEnd w:id="2"/>
+      <w:bookmarkEnd w:id="3"/>
     </w:p>
     <w:p/>
     <w:p>
@@ -2453,6 +2446,7 @@
           <w:noProof/>
           <w:lang w:eastAsia="fr-FR"/>
         </w:rPr>
+        <w:lastRenderedPageBreak/>
         <w:drawing>
           <wp:inline distT="0" distB="0" distL="0" distR="0" wp14:anchorId="635B66B9" wp14:editId="4480BC9F">
             <wp:extent cx="5486400" cy="3200400"/>
@@ -2467,75 +2461,90 @@
           </wp:inline>
         </w:drawing>
       </w:r>
+      <w:bookmarkStart w:id="4" w:name="_Toc415584930"/>
+      <w:r>
+        <w:t>Modalités</w:t>
+      </w:r>
+      <w:r>
+        <w:t xml:space="preserve"> de déroulement du projet</w:t>
+      </w:r>
+      <w:bookmarkEnd w:id="4"/>
+      <w:r>
+        <w:t xml:space="preserve"> </w:t>
+      </w:r>
     </w:p>
     <w:p>
       <w:pPr>
-        <w:rPr>
-          <w:rFonts w:asciiTheme="majorHAnsi" w:eastAsiaTheme="majorEastAsia" w:hAnsiTheme="majorHAnsi" w:cstheme="majorBidi"/>
-          <w:b/>
-          <w:bCs/>
-          <w:color w:val="365F91" w:themeColor="accent1" w:themeShade="BF"/>
-          <w:sz w:val="28"/>
-          <w:szCs w:val="28"/>
-        </w:rPr>
-      </w:pPr>
-      <w:r>
-        <w:lastRenderedPageBreak/>
-        <w:br w:type="page"/>
-      </w:r>
+        <w:pStyle w:val="Titre2"/>
+      </w:pPr>
+      <w:bookmarkStart w:id="5" w:name="_Toc415584931"/>
+      <w:r>
+        <w:t xml:space="preserve">Gestion du </w:t>
+      </w:r>
+      <w:proofErr w:type="spellStart"/>
+      <w:r>
+        <w:t>board</w:t>
+      </w:r>
+      <w:proofErr w:type="spellEnd"/>
+      <w:r>
+        <w:t xml:space="preserve"> agile</w:t>
+      </w:r>
+      <w:bookmarkEnd w:id="5"/>
     </w:p>
     <w:p>
       <w:pPr>
-        <w:pStyle w:val="Titre1"/>
-      </w:pPr>
-      <w:bookmarkStart w:id="3" w:name="_Toc415584930"/>
-      <w:r>
-        <w:lastRenderedPageBreak/>
-        <w:t>Modalités</w:t>
-      </w:r>
-      <w:r>
-        <w:t xml:space="preserve"> de déroulement du projet</w:t>
-      </w:r>
-      <w:bookmarkEnd w:id="3"/>
+        <w:spacing w:after="0"/>
+      </w:pPr>
+      <w:r>
+        <w:t xml:space="preserve">Un </w:t>
+      </w:r>
+      <w:proofErr w:type="spellStart"/>
+      <w:r>
+        <w:t>board</w:t>
+      </w:r>
+      <w:proofErr w:type="spellEnd"/>
       <w:r>
         <w:t xml:space="preserve"> </w:t>
+      </w:r>
+      <w:proofErr w:type="spellStart"/>
+      <w:r>
+        <w:t>Trello</w:t>
+      </w:r>
+      <w:proofErr w:type="spellEnd"/>
+      <w:r>
+        <w:t xml:space="preserve"> servira à la gestion et attribution des tâches au sein de l’équipe. Le chef de projet s’occupera de le faire évoluer au fur et à mesure des tâches accomplies.</w:t>
       </w:r>
     </w:p>
     <w:p>
       <w:pPr>
-        <w:pStyle w:val="Titre2"/>
-      </w:pPr>
-      <w:bookmarkStart w:id="4" w:name="_Toc415584931"/>
-      <w:r>
-        <w:t xml:space="preserve">Gestion du </w:t>
-      </w:r>
-      <w:r>
-        <w:t>board agile</w:t>
-      </w:r>
-      <w:bookmarkEnd w:id="4"/>
+        <w:spacing w:after="0"/>
+      </w:pPr>
+      <w:r>
+        <w:t xml:space="preserve">Le </w:t>
+      </w:r>
+      <w:proofErr w:type="spellStart"/>
+      <w:r>
+        <w:t>board</w:t>
+      </w:r>
+      <w:proofErr w:type="spellEnd"/>
+      <w:r>
+        <w:t xml:space="preserve"> sera constitué d’une multitude de liste comme les tâches à effectuer, la progression des tâches et les tâches accomplies.</w:t>
+      </w:r>
     </w:p>
     <w:p>
       <w:pPr>
         <w:spacing w:after="0"/>
       </w:pPr>
       <w:r>
-        <w:t>Un board Trello servira à la gestion et attribution des tâches au sein de l’équipe. Le chef de projet s’occupera de le faire évoluer au fur et à mesure des tâches accomplies.</w:t>
-      </w:r>
-    </w:p>
-    <w:p>
-      <w:pPr>
-        <w:spacing w:after="0"/>
-      </w:pPr>
-      <w:r>
-        <w:t>Le board sera constitué d’une multitude de liste comme les tâches à effectuer, la progression des tâches et les tâches accomplies.</w:t>
-      </w:r>
-    </w:p>
-    <w:p>
-      <w:pPr>
-        <w:spacing w:after="0"/>
-      </w:pPr>
-      <w:r>
-        <w:t>Le board possèdera 7 listes de carte.</w:t>
+        <w:t xml:space="preserve">Le </w:t>
+      </w:r>
+      <w:proofErr w:type="spellStart"/>
+      <w:r>
+        <w:t>board</w:t>
+      </w:r>
+      <w:proofErr w:type="spellEnd"/>
+      <w:r>
+        <w:t xml:space="preserve"> possèdera 7 listes de carte.</w:t>
       </w:r>
     </w:p>
     <w:p>
@@ -2622,6 +2631,11 @@
       <w:r>
         <w:t>Archives itérations précédentes : Déplacement des itérations effectuées avec leurs tâches dans cette section</w:t>
       </w:r>
+    </w:p>
+    <w:p>
+      <w:pPr>
+        <w:pStyle w:val="Paragraphedeliste"/>
+      </w:pPr>
     </w:p>
     <w:p/>
     <w:p/>
@@ -2629,6 +2643,123 @@
     <w:p/>
     <w:p/>
     <w:p/>
+    <w:p>
+      <w:pPr>
+        <w:pStyle w:val="Titre2"/>
+      </w:pPr>
+      <w:bookmarkStart w:id="6" w:name="_Toc415584932"/>
+      <w:r>
+        <w:lastRenderedPageBreak/>
+        <w:t>Evaluation des charges et calendrier cible</w:t>
+      </w:r>
+      <w:bookmarkEnd w:id="6"/>
+    </w:p>
+    <w:p/>
+    <w:p>
+      <w:r>
+        <w:t>Le projet comportera 4 itérations.</w:t>
+      </w:r>
+    </w:p>
+    <w:p>
+      <w:r>
+        <w:t>L’itération 0 est réservée à la création et à la rédaction des documents avant-projets. Elle se finira le avril 26 avril et durera 28 jours soit 48 heures (4 séances de 3 heures de PI par semaines)</w:t>
+      </w:r>
+    </w:p>
+    <w:p>
+      <w:r>
+        <w:t>L’itération 1 se terminera le 17 mai et durera 21 jours soit 54 heures (6 séances de 3 heures de PI par semaine).</w:t>
+      </w:r>
+    </w:p>
+    <w:p>
+      <w:r>
+        <w:t>L’itération 2 se terminera le 7 juin et sera identique à l’itération 1.</w:t>
+      </w:r>
+    </w:p>
+    <w:p>
+      <w:r>
+        <w:t>L’itération 3 se terminera le 28 juin et sera identique à l’itération 1.</w:t>
+      </w:r>
+    </w:p>
+    <w:p>
+      <w:r>
+        <w:t>Le projet sera réalisé en 35 jours (6 heures par jour) et réparti entre les 4 membres du projet ce qui équivaut à 140 jour/homme.</w:t>
+      </w:r>
+    </w:p>
+    <w:p>
+      <w:r>
+        <w:t>Le projet sera réalisé en 27 jours (6 heures par jour) et réparti entre les 4 membres du projet ce qui équivaut à 108 jour/homme.</w:t>
+      </w:r>
+    </w:p>
+    <w:p/>
+    <w:p>
+      <w:pPr>
+        <w:pStyle w:val="Titre2"/>
+      </w:pPr>
+      <w:bookmarkStart w:id="7" w:name="_Toc415584933"/>
+      <w:r>
+        <w:t>Planification initiale</w:t>
+      </w:r>
+      <w:bookmarkEnd w:id="7"/>
+    </w:p>
+    <w:p/>
+    <w:p>
+      <w:r>
+        <w:t>Itération 0 (26/04/2016) : Documents d’avant-projet.</w:t>
+      </w:r>
+    </w:p>
+    <w:p>
+      <w:r>
+        <w:t>Itération 1 (17/05/2016) : Créer la carte avec un point de départ et d’arrivée contenant des bâtiments, des obstacles. Intégrer la connexion Bluetooth dans le jeu.</w:t>
+      </w:r>
+    </w:p>
+    <w:p>
+      <w:r>
+        <w:t xml:space="preserve">Itération 2 (07/06/2016) : Créer un personnage avec des points de vies qui peut attaquer de loin et de près, possède un inventaire et un périmètre de visibilité. Ajouter des zombies avec des points de vies, </w:t>
+      </w:r>
+      <w:r>
+        <w:t xml:space="preserve">qui </w:t>
+      </w:r>
+      <w:r>
+        <w:t>suivent le</w:t>
+      </w:r>
+      <w:r>
+        <w:t>s</w:t>
+      </w:r>
+      <w:r>
+        <w:t xml:space="preserve"> joueur</w:t>
+      </w:r>
+      <w:r>
+        <w:t>s</w:t>
+      </w:r>
+      <w:r>
+        <w:t xml:space="preserve"> s’ils entrent dans le</w:t>
+      </w:r>
+      <w:r>
+        <w:t>urs</w:t>
+      </w:r>
+      <w:r>
+        <w:t xml:space="preserve"> périmètre</w:t>
+      </w:r>
+      <w:r>
+        <w:t xml:space="preserve">s les </w:t>
+      </w:r>
+      <w:r>
+        <w:t xml:space="preserve">attaquent. </w:t>
+      </w:r>
+    </w:p>
+    <w:p>
+      <w:r>
+        <w:t>Itération 3 : (28/06/2016) : Ajout d’un mode contamination où un joueur incarnera un zombie et pourra contaminer les autres joueurs, le zombie aura des capacités spéciales. Ajout d’un mode versus</w:t>
+      </w:r>
+      <w:r>
+        <w:t xml:space="preserve"> où les joueurs se combattront </w:t>
+      </w:r>
+      <w:r>
+        <w:t>entre eux dans une arène.</w:t>
+      </w:r>
+    </w:p>
+    <w:p/>
+    <w:p/>
     <w:p/>
     <w:p/>
     <w:p/>
@@ -2636,102 +2767,6 @@
       <w:pPr>
         <w:pStyle w:val="Titre2"/>
       </w:pPr>
-      <w:bookmarkStart w:id="5" w:name="_Toc415584932"/>
-      <w:r>
-        <w:t>Evaluation des charges et calendrier cible</w:t>
-      </w:r>
-      <w:bookmarkEnd w:id="5"/>
-    </w:p>
-    <w:p>
-      <w:bookmarkStart w:id="6" w:name="_GoBack"/>
-      <w:bookmarkEnd w:id="6"/>
-    </w:p>
-    <w:p>
-      <w:r>
-        <w:t>Le projet comportera 4 itérations.</w:t>
-      </w:r>
-    </w:p>
-    <w:p>
-      <w:r>
-        <w:t>L’itération 0 est réservée à la création et à la rédaction des documents avant-projets. Elle se finira le avril 26 avril et durera 28 jours soit 48 heures (4 séances de 3 heures de PI par semaines)</w:t>
-      </w:r>
-    </w:p>
-    <w:p>
-      <w:r>
-        <w:t>L’itération 1 se terminera le 17 mai et durera 21 jours soit 54 heures (6 séances de 3 heures de PI par semaine).</w:t>
-      </w:r>
-    </w:p>
-    <w:p>
-      <w:r>
-        <w:t>L’itération 2 se terminera le 7 juin et sera identique à l’itération 1.</w:t>
-      </w:r>
-    </w:p>
-    <w:p>
-      <w:r>
-        <w:t>L’itération 3 se terminera le 28 juin et sera identique à l’itération 1.</w:t>
-      </w:r>
-    </w:p>
-    <w:p>
-      <w:r>
-        <w:lastRenderedPageBreak/>
-        <w:t>Le projet sera réalisé en 35 jours (6 heures par jour) et réparti entre les 4 membres du projet ce qui équivaut à 140 jour/homme.</w:t>
-      </w:r>
-    </w:p>
-    <w:p>
-      <w:r>
-        <w:t>Le projet sera réalisé en 27 jours (6 heures par jour) et réparti entre les 4 membres du projet ce qui équivaut à 108 jour/homme.</w:t>
-      </w:r>
-    </w:p>
-    <w:p/>
-    <w:p>
-      <w:pPr>
-        <w:pStyle w:val="Titre2"/>
-      </w:pPr>
-      <w:bookmarkStart w:id="7" w:name="_Toc415584933"/>
-      <w:r>
-        <w:t>Planification initiale</w:t>
-      </w:r>
-      <w:bookmarkEnd w:id="7"/>
-    </w:p>
-    <w:p/>
-    <w:p>
-      <w:r>
-        <w:t>Itération 0 (26/04/2016) : Documents d’avant-projet.</w:t>
-      </w:r>
-    </w:p>
-    <w:p>
-      <w:r>
-        <w:t>Itération 1 (17/05/2016) : Créer la carte avec un point de départ et d’arrivée contenant des bâtiments, des obstacles. Intégrer la connexion Bluetooth dans le jeu.</w:t>
-      </w:r>
-    </w:p>
-    <w:p>
-      <w:r>
-        <w:t xml:space="preserve">Itération 2 (07/06/2016) : Créer un personnage avec des points de vies qui peut attaquer de loin et de près, possède un inventaire et un périmètre de visibilité. Ajouter des zombies avec des points de vies, suivent le joueur s’ils entrent dans le périmètre du joueur et l’attaquent. </w:t>
-      </w:r>
-    </w:p>
-    <w:p>
-      <w:r>
-        <w:t>Itération 3 : (28/06/2016) : Ajout d’un mode contamination où un joueur incarnera un zombie et pourra contaminer les autres joueurs, le zombie aura des capacités spéciales. Ajout d’un mode versus où les joueurs se combattront  entre eux dans une arène.</w:t>
-      </w:r>
-    </w:p>
-    <w:p/>
-    <w:p>
-      <w:pPr>
-        <w:rPr>
-          <w:rFonts w:asciiTheme="majorHAnsi" w:eastAsiaTheme="majorEastAsia" w:hAnsiTheme="majorHAnsi" w:cstheme="majorBidi"/>
-          <w:color w:val="4F81BD" w:themeColor="accent1"/>
-          <w:sz w:val="26"/>
-          <w:szCs w:val="26"/>
-        </w:rPr>
-      </w:pPr>
-      <w:r>
-        <w:br w:type="page"/>
-      </w:r>
-    </w:p>
-    <w:p>
-      <w:pPr>
-        <w:pStyle w:val="Titre2"/>
-      </w:pPr>
       <w:bookmarkStart w:id="8" w:name="_Toc415584934"/>
       <w:r>
         <w:lastRenderedPageBreak/>
@@ -2754,7 +2789,6 @@
         <w:t>Le reporting des membres de l’équipe au chef d’équipe se fera de vive voix ou par Skype à chaque accomplissement de tâche.</w:t>
       </w:r>
     </w:p>
-    <w:p/>
     <w:p>
       <w:pPr>
         <w:rPr>
@@ -2765,6 +2799,119 @@
           <w:color w:val="auto"/>
         </w:rPr>
       </w:pPr>
+    </w:p>
+    <w:p>
+      <w:pPr>
+        <w:pStyle w:val="Titre2"/>
+        <w:rPr>
+          <w:rStyle w:val="Titre3Car"/>
+          <w:b/>
+          <w:bCs/>
+        </w:rPr>
+      </w:pPr>
+      <w:bookmarkStart w:id="9" w:name="_Toc415584935"/>
+      <w:r>
+        <w:rPr>
+          <w:rStyle w:val="Titre3Car"/>
+          <w:b/>
+          <w:bCs/>
+        </w:rPr>
+        <w:t>Gestion des relations</w:t>
+      </w:r>
+      <w:r>
+        <w:rPr>
+          <w:rStyle w:val="Titre3Car"/>
+          <w:b/>
+          <w:bCs/>
+        </w:rPr>
+        <w:t xml:space="preserve"> </w:t>
+      </w:r>
+      <w:r>
+        <w:rPr>
+          <w:rStyle w:val="Titre3Car"/>
+          <w:b/>
+          <w:bCs/>
+        </w:rPr>
+        <w:t>avec les parties prenantes</w:t>
+      </w:r>
+      <w:bookmarkEnd w:id="9"/>
+    </w:p>
+    <w:p>
+      <w:pPr>
+        <w:rPr>
+          <w:rStyle w:val="Titre3Car"/>
+        </w:rPr>
+      </w:pPr>
+    </w:p>
+    <w:p>
+      <w:pPr>
+        <w:spacing w:after="0" w:line="240" w:lineRule="auto"/>
+      </w:pPr>
+      <w:r>
+        <w:t>Au sein de l’équipe, la communication se fera à l’oral et par mail.</w:t>
+      </w:r>
+      <w:r>
+        <w:t xml:space="preserve"> Nous effectuerons des réunions hebdomadaires au sein de l’équipe pour veiller au bon déroulement du projet.</w:t>
+      </w:r>
+    </w:p>
+    <w:p>
+      <w:pPr>
+        <w:spacing w:after="0" w:line="240" w:lineRule="auto"/>
+      </w:pPr>
+    </w:p>
+    <w:p>
+      <w:pPr>
+        <w:spacing w:after="0" w:line="240" w:lineRule="auto"/>
+      </w:pPr>
+      <w:r>
+        <w:t xml:space="preserve">La communication avec les enseignants suiveurs se fera grâce à des réunions </w:t>
+      </w:r>
+      <w:r>
+        <w:t>hebdomadaires</w:t>
+      </w:r>
+      <w:r>
+        <w:t xml:space="preserve"> dans lesquelles nous parlerons de l’</w:t>
+      </w:r>
+      <w:r>
+        <w:t>avancée</w:t>
+      </w:r>
+      <w:r>
+        <w:t xml:space="preserve"> du projet et une réunion à </w:t>
+      </w:r>
+      <w:r>
+        <w:t>la fin de chaque itération</w:t>
+      </w:r>
+      <w:r>
+        <w:t>.</w:t>
+      </w:r>
+    </w:p>
+    <w:p>
+      <w:pPr>
+        <w:spacing w:after="0" w:line="240" w:lineRule="auto"/>
+      </w:pPr>
+      <w:r>
+        <w:t>Le chef de projet préparera les réunions qui seront animé par tous les membres de l’équipe. Les comptes rendu et suivi des actions serons effectué par roulement.</w:t>
+      </w:r>
+      <w:bookmarkStart w:id="10" w:name="_Toc415584936"/>
+    </w:p>
+    <w:p>
+      <w:pPr>
+        <w:pStyle w:val="Titre2"/>
+        <w:rPr>
+          <w:rStyle w:val="Titre3Car"/>
+          <w:b/>
+          <w:bCs/>
+        </w:rPr>
+      </w:pPr>
+    </w:p>
+    <w:p>
+      <w:pPr>
+        <w:rPr>
+          <w:rStyle w:val="Titre3Car"/>
+          <w:sz w:val="26"/>
+          <w:szCs w:val="26"/>
+        </w:rPr>
+      </w:pPr>
       <w:r>
         <w:rPr>
           <w:rStyle w:val="Titre3Car"/>
@@ -2783,128 +2930,6 @@
           <w:bCs/>
         </w:rPr>
       </w:pPr>
-      <w:bookmarkStart w:id="9" w:name="_Toc415584935"/>
-      <w:r>
-        <w:rPr>
-          <w:rStyle w:val="Titre3Car"/>
-          <w:b/>
-          <w:bCs/>
-        </w:rPr>
-        <w:lastRenderedPageBreak/>
-        <w:t>Gestion des relations</w:t>
-      </w:r>
-      <w:r>
-        <w:rPr>
-          <w:rStyle w:val="Titre3Car"/>
-          <w:b/>
-          <w:bCs/>
-        </w:rPr>
-        <w:t xml:space="preserve"> </w:t>
-      </w:r>
-      <w:r>
-        <w:rPr>
-          <w:rStyle w:val="Titre3Car"/>
-          <w:b/>
-          <w:bCs/>
-        </w:rPr>
-        <w:t>avec les parties prenantes</w:t>
-      </w:r>
-      <w:bookmarkEnd w:id="9"/>
-    </w:p>
-    <w:p>
-      <w:pPr>
-        <w:rPr>
-          <w:rStyle w:val="Titre3Car"/>
-        </w:rPr>
-      </w:pPr>
-    </w:p>
-    <w:p>
-      <w:pPr>
-        <w:spacing w:after="0" w:line="240" w:lineRule="auto"/>
-      </w:pPr>
-      <w:r>
-        <w:t>Au sein de l’équipe, la communication se fera à l’oral et par mail.</w:t>
-      </w:r>
-      <w:r>
-        <w:t xml:space="preserve"> Nous effectuerons des réunions hebdomadaires au sein de l’équipe pour veiller au bon déroulement du projet.</w:t>
-      </w:r>
-    </w:p>
-    <w:p>
-      <w:pPr>
-        <w:spacing w:after="0" w:line="240" w:lineRule="auto"/>
-      </w:pPr>
-    </w:p>
-    <w:p>
-      <w:pPr>
-        <w:spacing w:after="0" w:line="240" w:lineRule="auto"/>
-      </w:pPr>
-      <w:r>
-        <w:t xml:space="preserve">La communication avec les enseignants suiveurs se fera grâce à des réunions </w:t>
-      </w:r>
-      <w:r>
-        <w:t>hebdomadaires</w:t>
-      </w:r>
-      <w:r>
-        <w:t xml:space="preserve"> dans lesquelles nous parlerons de l’</w:t>
-      </w:r>
-      <w:r>
-        <w:t>avancée</w:t>
-      </w:r>
-      <w:r>
-        <w:t xml:space="preserve"> du projet et une réunion à </w:t>
-      </w:r>
-      <w:r>
-        <w:t>la fin de chaque itération</w:t>
-      </w:r>
-      <w:r>
-        <w:t>.</w:t>
-      </w:r>
-    </w:p>
-    <w:p>
-      <w:pPr>
-        <w:spacing w:after="0" w:line="240" w:lineRule="auto"/>
-      </w:pPr>
-      <w:r>
-        <w:t>Le chef de projet préparera les réunions qui seront animé par tous les membres de l’équipe. Les comptes rendu et suivi des actions serons effectué par roulement.</w:t>
-      </w:r>
-    </w:p>
-    <w:p>
-      <w:pPr>
-        <w:spacing w:after="0" w:line="240" w:lineRule="auto"/>
-      </w:pPr>
-    </w:p>
-    <w:p>
-      <w:pPr>
-        <w:spacing w:after="0" w:line="240" w:lineRule="auto"/>
-      </w:pPr>
-    </w:p>
-    <w:p>
-      <w:pPr>
-        <w:rPr>
-          <w:rStyle w:val="Titre3Car"/>
-          <w:sz w:val="26"/>
-          <w:szCs w:val="26"/>
-        </w:rPr>
-      </w:pPr>
-      <w:r>
-        <w:rPr>
-          <w:rStyle w:val="Titre3Car"/>
-          <w:b w:val="0"/>
-          <w:bCs w:val="0"/>
-        </w:rPr>
-        <w:br w:type="page"/>
-      </w:r>
-    </w:p>
-    <w:p>
-      <w:pPr>
-        <w:pStyle w:val="Titre2"/>
-        <w:rPr>
-          <w:rStyle w:val="Titre3Car"/>
-          <w:b/>
-          <w:bCs/>
-        </w:rPr>
-      </w:pPr>
-      <w:bookmarkStart w:id="10" w:name="_Toc415584936"/>
       <w:r>
         <w:rPr>
           <w:rStyle w:val="Titre3Car"/>
@@ -3026,7 +3051,23 @@
         </w:numPr>
       </w:pPr>
       <w:r>
-        <w:t>Ecrire les champs en camelCasing précédés d’un « _ » (exemple : _healPoint)</w:t>
+        <w:t xml:space="preserve">Ecrire les champs en </w:t>
+      </w:r>
+      <w:proofErr w:type="spellStart"/>
+      <w:r>
+        <w:t>camelCasing</w:t>
+      </w:r>
+      <w:proofErr w:type="spellEnd"/>
+      <w:r>
+        <w:t xml:space="preserve"> précédés d’un « _ » (exemple : _</w:t>
+      </w:r>
+      <w:proofErr w:type="spellStart"/>
+      <w:r>
+        <w:t>healPoint</w:t>
+      </w:r>
+      <w:proofErr w:type="spellEnd"/>
+      <w:r>
+        <w:t>)</w:t>
       </w:r>
     </w:p>
     <w:p>
@@ -3044,7 +3085,15 @@
         </w:numPr>
       </w:pPr>
       <w:r>
-        <w:t>Ecrire en PascalCasing les :</w:t>
+        <w:t xml:space="preserve">Ecrire en </w:t>
+      </w:r>
+      <w:proofErr w:type="spellStart"/>
+      <w:r>
+        <w:t>PascalCasing</w:t>
+      </w:r>
+      <w:proofErr w:type="spellEnd"/>
+      <w:r>
+        <w:t xml:space="preserve"> les :</w:t>
       </w:r>
     </w:p>
     <w:p>
@@ -3055,9 +3104,11 @@
           <w:numId w:val="15"/>
         </w:numPr>
       </w:pPr>
+      <w:proofErr w:type="spellStart"/>
       <w:r>
         <w:t>Namespaces</w:t>
       </w:r>
+      <w:proofErr w:type="spellEnd"/>
     </w:p>
     <w:p>
       <w:pPr>
@@ -3109,9 +3160,18 @@
     </w:p>
     <w:p>
       <w:r>
-        <w:t>Le stockage des fichiers se fera grâce à Github.</w:t>
+        <w:t xml:space="preserve">Le stockage des fichiers se fera grâce à </w:t>
+      </w:r>
+      <w:proofErr w:type="spellStart"/>
+      <w:r>
+        <w:t>Github</w:t>
+      </w:r>
+      <w:proofErr w:type="spellEnd"/>
+      <w:r>
+        <w:t>.</w:t>
       </w:r>
     </w:p>
+    <w:p/>
     <w:p>
       <w:pPr>
         <w:pStyle w:val="Titre2"/>
@@ -3134,6 +3194,7 @@
         <w:t xml:space="preserve"> de l’itération, un diaporama de présentation de l’avancement du projet et des prochains objectifs à atteindre.</w:t>
       </w:r>
     </w:p>
+    <w:p/>
     <w:p>
       <w:pPr>
         <w:pStyle w:val="Titre2"/>
@@ -3172,7 +3233,13 @@
         <w:spacing w:after="0" w:line="240" w:lineRule="auto"/>
       </w:pPr>
       <w:r>
-        <w:t>Lorsqu’il s’agit d’un programme, des tests unitaires devront être effectués et validé avant de transmettre chaque livrable.</w:t>
+        <w:t>Lorsqu’il s’agit d’un programme, des tests unitaires devront être effectués et validé</w:t>
+      </w:r>
+      <w:r>
+        <w:t>s</w:t>
+      </w:r>
+      <w:r>
+        <w:t xml:space="preserve"> avant de transmettre chaque livrable.</w:t>
       </w:r>
     </w:p>
     <w:sectPr>
@@ -3242,7 +3309,7 @@
       <w:rPr>
         <w:noProof/>
       </w:rPr>
-      <w:t>9</w:t>
+      <w:t>8</w:t>
     </w:r>
     <w:r>
       <w:rPr>
@@ -3253,27 +3320,14 @@
     <w:r>
       <w:t>/</w:t>
     </w:r>
-    <w:r>
-      <w:fldChar w:fldCharType="begin"/>
-    </w:r>
-    <w:r>
-      <w:instrText xml:space="preserve"> NUMPAGES  \* Arabic  \* MERGEFORMAT </w:instrText>
-    </w:r>
-    <w:r>
-      <w:fldChar w:fldCharType="separate"/>
-    </w:r>
-    <w:r>
-      <w:rPr>
-        <w:noProof/>
-      </w:rPr>
-      <w:t>10</w:t>
-    </w:r>
-    <w:r>
-      <w:rPr>
-        <w:noProof/>
-      </w:rPr>
-      <w:fldChar w:fldCharType="end"/>
-    </w:r>
+    <w:fldSimple w:instr=" NUMPAGES  \* Arabic  \* MERGEFORMAT ">
+      <w:r>
+        <w:rPr>
+          <w:noProof/>
+        </w:rPr>
+        <w:t>8</w:t>
+      </w:r>
+    </w:fldSimple>
   </w:p>
 </w:ftr>
 </file>
@@ -7443,6 +7497,13 @@
     <dgm:pt modelId="{874FA54C-6EA1-470B-A3AA-F61D542129C9}" type="pres">
       <dgm:prSet presAssocID="{FF78DE01-5DFE-4FA7-9671-57E7E3923820}" presName="Name37" presStyleLbl="parChTrans1D2" presStyleIdx="1" presStyleCnt="3"/>
       <dgm:spPr/>
+      <dgm:t>
+        <a:bodyPr/>
+        <a:lstStyle/>
+        <a:p>
+          <a:endParaRPr lang="fr-FR"/>
+        </a:p>
+      </dgm:t>
     </dgm:pt>
     <dgm:pt modelId="{20D2C00A-241B-4277-9502-FAB1D0BC5A4D}" type="pres">
       <dgm:prSet presAssocID="{7AFE973E-4D59-47DF-A6F6-E38074637834}" presName="hierRoot2" presStyleCnt="0">
@@ -7587,79 +7648,79 @@
     </dgm:pt>
   </dgm:ptLst>
   <dgm:cxnLst>
-    <dgm:cxn modelId="{87592E83-9ABE-4DCD-BC4D-2A9CF64D5621}" type="presOf" srcId="{2197EAE5-395A-483E-88A6-4C5B6AA5239A}" destId="{F19DA6BC-572B-4C7A-BC8B-1D61C5B074C2}" srcOrd="1" destOrd="0" presId="urn:microsoft.com/office/officeart/2008/layout/NameandTitleOrganizationalChart"/>
-    <dgm:cxn modelId="{63248E0E-DF77-4135-9B3E-4010060325D1}" type="presOf" srcId="{91B97FBF-DFD2-4F87-A731-B924CC1EC882}" destId="{9F75EA87-B0DD-4433-84E1-8C765370E5BA}" srcOrd="1" destOrd="0" presId="urn:microsoft.com/office/officeart/2008/layout/NameandTitleOrganizationalChart"/>
-    <dgm:cxn modelId="{3D7478A7-E180-43D9-A624-10B0CCFC5E57}" type="presOf" srcId="{24432CBF-F984-4915-ADF8-D7152780EAB4}" destId="{E5D059DC-D800-4B78-AEA8-7499EF904332}" srcOrd="0" destOrd="0" presId="urn:microsoft.com/office/officeart/2008/layout/NameandTitleOrganizationalChart"/>
-    <dgm:cxn modelId="{8DDF82BA-2173-4744-A6D6-8B37504B854D}" type="presOf" srcId="{D25351BB-64C6-4EE3-8FE0-052A12CEE86B}" destId="{98AA721D-5845-4008-AFC6-C2A85C5FDE13}" srcOrd="0" destOrd="0" presId="urn:microsoft.com/office/officeart/2008/layout/NameandTitleOrganizationalChart"/>
+    <dgm:cxn modelId="{54942F09-9067-47BE-A44C-9CEDE508B660}" type="presOf" srcId="{2197EAE5-395A-483E-88A6-4C5B6AA5239A}" destId="{F19DA6BC-572B-4C7A-BC8B-1D61C5B074C2}" srcOrd="1" destOrd="0" presId="urn:microsoft.com/office/officeart/2008/layout/NameandTitleOrganizationalChart"/>
+    <dgm:cxn modelId="{1EE983D7-F574-4F53-A6C2-0CA63512861F}" type="presOf" srcId="{E8542D3F-981F-40D4-8391-88FA9650D190}" destId="{F7069A50-1959-489B-AF03-EFFC7880D0CB}" srcOrd="0" destOrd="0" presId="urn:microsoft.com/office/officeart/2008/layout/NameandTitleOrganizationalChart"/>
+    <dgm:cxn modelId="{13E97216-DE84-408B-AC8B-10363FD94FE0}" type="presOf" srcId="{D25351BB-64C6-4EE3-8FE0-052A12CEE86B}" destId="{98AA721D-5845-4008-AFC6-C2A85C5FDE13}" srcOrd="0" destOrd="0" presId="urn:microsoft.com/office/officeart/2008/layout/NameandTitleOrganizationalChart"/>
+    <dgm:cxn modelId="{C0E44365-E8B3-44F6-8416-8207CECFA55F}" type="presOf" srcId="{22780603-8ECD-4BC5-8B39-7601C0C170A5}" destId="{EF64EEC5-32DD-4345-B9E1-D33F57547420}" srcOrd="0" destOrd="0" presId="urn:microsoft.com/office/officeart/2008/layout/NameandTitleOrganizationalChart"/>
+    <dgm:cxn modelId="{468379EA-AB5D-4785-AB81-B9CB29DEFEF9}" type="presOf" srcId="{E70C8F83-A43B-4BC8-9CDA-B931E723E160}" destId="{BFCC36A1-3259-4E38-9E40-C0D2F8038FCD}" srcOrd="0" destOrd="0" presId="urn:microsoft.com/office/officeart/2008/layout/NameandTitleOrganizationalChart"/>
+    <dgm:cxn modelId="{561EA95C-1118-4A86-9272-9945B5BD4394}" type="presOf" srcId="{2E7A77D1-6C56-43D6-87A0-40862728D031}" destId="{E4260FE2-1710-40C5-BC63-4570CF865B9C}" srcOrd="0" destOrd="0" presId="urn:microsoft.com/office/officeart/2008/layout/NameandTitleOrganizationalChart"/>
     <dgm:cxn modelId="{9A9744BA-453D-4DA0-8385-38FE23600A58}" srcId="{E8542D3F-981F-40D4-8391-88FA9650D190}" destId="{91B97FBF-DFD2-4F87-A731-B924CC1EC882}" srcOrd="2" destOrd="0" parTransId="{36954071-A48E-4F6F-B44F-EB3C2DDF9DFB}" sibTransId="{1E0BBD39-E6B9-48A0-BF4C-C51868A96308}"/>
-    <dgm:cxn modelId="{C2CB7D4A-A02D-498D-837F-D10441AA44C8}" type="presOf" srcId="{988AE61F-9584-43E0-9ECE-3657EC0ACF61}" destId="{0CF1C454-A3F7-4EFC-8337-EE653A9D7548}" srcOrd="0" destOrd="0" presId="urn:microsoft.com/office/officeart/2008/layout/NameandTitleOrganizationalChart"/>
-    <dgm:cxn modelId="{80D84108-1424-4A53-B697-742C656781D8}" type="presOf" srcId="{D25351BB-64C6-4EE3-8FE0-052A12CEE86B}" destId="{42456D9B-CB62-458D-857C-5356C78F8EA0}" srcOrd="1" destOrd="0" presId="urn:microsoft.com/office/officeart/2008/layout/NameandTitleOrganizationalChart"/>
-    <dgm:cxn modelId="{C97EE4C6-2597-4F2F-8EC7-57B1FF1F77BD}" type="presOf" srcId="{7AFE973E-4D59-47DF-A6F6-E38074637834}" destId="{174DC120-6EB1-4104-A38F-0F84E638CE8A}" srcOrd="1" destOrd="0" presId="urn:microsoft.com/office/officeart/2008/layout/NameandTitleOrganizationalChart"/>
+    <dgm:cxn modelId="{CBAFCC3A-747A-4C8B-82B6-81013470D387}" type="presOf" srcId="{1E0BBD39-E6B9-48A0-BF4C-C51868A96308}" destId="{1A8B9A62-0553-47B4-84C9-C1491EF1F180}" srcOrd="0" destOrd="0" presId="urn:microsoft.com/office/officeart/2008/layout/NameandTitleOrganizationalChart"/>
     <dgm:cxn modelId="{4E74B4E4-641D-40E3-85B8-354DF409CCB3}" srcId="{E8542D3F-981F-40D4-8391-88FA9650D190}" destId="{D25351BB-64C6-4EE3-8FE0-052A12CEE86B}" srcOrd="0" destOrd="0" parTransId="{D44BEBD3-0573-47B4-803F-71E9759E78F4}" sibTransId="{22780603-8ECD-4BC5-8B39-7601C0C170A5}"/>
     <dgm:cxn modelId="{00422119-3315-4CB3-8277-9427B4C32B7D}" srcId="{E8542D3F-981F-40D4-8391-88FA9650D190}" destId="{2197EAE5-395A-483E-88A6-4C5B6AA5239A}" srcOrd="1" destOrd="0" parTransId="{164FC797-B981-411E-910F-686E479406A0}" sibTransId="{CBB80DFD-8EDD-471F-939F-345E379DB93F}"/>
+    <dgm:cxn modelId="{606F3ADE-C69C-43C8-9428-0C2A15A7584E}" type="presOf" srcId="{91B97FBF-DFD2-4F87-A731-B924CC1EC882}" destId="{9F75EA87-B0DD-4433-84E1-8C765370E5BA}" srcOrd="1" destOrd="0" presId="urn:microsoft.com/office/officeart/2008/layout/NameandTitleOrganizationalChart"/>
     <dgm:cxn modelId="{95D35792-0FBE-466D-9A08-89191E6A496A}" srcId="{91B97FBF-DFD2-4F87-A731-B924CC1EC882}" destId="{24432CBF-F984-4915-ADF8-D7152780EAB4}" srcOrd="0" destOrd="0" parTransId="{E70C8F83-A43B-4BC8-9CDA-B931E723E160}" sibTransId="{A758BB2D-D6C6-40AB-99AD-BD6DDC0ED7D1}"/>
-    <dgm:cxn modelId="{D5BD1044-ABAE-461D-8798-50D54EF68179}" type="presOf" srcId="{2E7A77D1-6C56-43D6-87A0-40862728D031}" destId="{72EFAF88-E5B1-4F89-897E-DF4F0E41259A}" srcOrd="1" destOrd="0" presId="urn:microsoft.com/office/officeart/2008/layout/NameandTitleOrganizationalChart"/>
+    <dgm:cxn modelId="{125ABE47-3587-4801-9BEF-CBB5FD6F7FBB}" type="presOf" srcId="{988AE61F-9584-43E0-9ECE-3657EC0ACF61}" destId="{0CF1C454-A3F7-4EFC-8337-EE653A9D7548}" srcOrd="0" destOrd="0" presId="urn:microsoft.com/office/officeart/2008/layout/NameandTitleOrganizationalChart"/>
     <dgm:cxn modelId="{9F8A2E64-9E31-46E8-8091-4682F395E8D9}" srcId="{91B97FBF-DFD2-4F87-A731-B924CC1EC882}" destId="{7AFE973E-4D59-47DF-A6F6-E38074637834}" srcOrd="1" destOrd="0" parTransId="{FF78DE01-5DFE-4FA7-9671-57E7E3923820}" sibTransId="{988AE61F-9584-43E0-9ECE-3657EC0ACF61}"/>
-    <dgm:cxn modelId="{16443D2B-2EE4-40A0-BFB8-98DB3A4AFA6D}" type="presOf" srcId="{5A5DBBFE-3EDB-4245-BC55-D5E43E0BE574}" destId="{59BAB440-A1F3-4AB8-86A0-8DB456C35EAF}" srcOrd="0" destOrd="0" presId="urn:microsoft.com/office/officeart/2008/layout/NameandTitleOrganizationalChart"/>
+    <dgm:cxn modelId="{6613BEB4-D6B7-4B9D-88A2-154119394B13}" type="presOf" srcId="{FF78DE01-5DFE-4FA7-9671-57E7E3923820}" destId="{874FA54C-6EA1-470B-A3AA-F61D542129C9}" srcOrd="0" destOrd="0" presId="urn:microsoft.com/office/officeart/2008/layout/NameandTitleOrganizationalChart"/>
+    <dgm:cxn modelId="{340B58EB-40DD-42BA-89D8-83DCA9F5BF06}" type="presOf" srcId="{D25351BB-64C6-4EE3-8FE0-052A12CEE86B}" destId="{42456D9B-CB62-458D-857C-5356C78F8EA0}" srcOrd="1" destOrd="0" presId="urn:microsoft.com/office/officeart/2008/layout/NameandTitleOrganizationalChart"/>
+    <dgm:cxn modelId="{29524D3C-9DD3-404C-A7FF-700B937054FA}" type="presOf" srcId="{A758BB2D-D6C6-40AB-99AD-BD6DDC0ED7D1}" destId="{5A3D22AF-E0CC-4CD0-8688-B46046610554}" srcOrd="0" destOrd="0" presId="urn:microsoft.com/office/officeart/2008/layout/NameandTitleOrganizationalChart"/>
+    <dgm:cxn modelId="{062A7622-7586-45A5-A67E-E0DD2AB958AD}" type="presOf" srcId="{CBB80DFD-8EDD-471F-939F-345E379DB93F}" destId="{6740CC56-5929-45D3-B2B1-71AE751FC7B6}" srcOrd="0" destOrd="0" presId="urn:microsoft.com/office/officeart/2008/layout/NameandTitleOrganizationalChart"/>
     <dgm:cxn modelId="{62490700-E966-4C5E-A9B0-3F493AE5C992}" srcId="{91B97FBF-DFD2-4F87-A731-B924CC1EC882}" destId="{2E7A77D1-6C56-43D6-87A0-40862728D031}" srcOrd="2" destOrd="0" parTransId="{5A5DBBFE-3EDB-4245-BC55-D5E43E0BE574}" sibTransId="{5A2F89E1-A06C-47C1-B23D-BDECC88DAEA9}"/>
-    <dgm:cxn modelId="{5AE9D83D-426C-4FF0-9B9B-B14B6B90F17D}" type="presOf" srcId="{2197EAE5-395A-483E-88A6-4C5B6AA5239A}" destId="{60199C66-8E5E-444B-804B-7B6E0AB37D1C}" srcOrd="0" destOrd="0" presId="urn:microsoft.com/office/officeart/2008/layout/NameandTitleOrganizationalChart"/>
-    <dgm:cxn modelId="{E1221089-CE5E-4F70-84F5-AE31DE8A0A9E}" type="presOf" srcId="{FF78DE01-5DFE-4FA7-9671-57E7E3923820}" destId="{874FA54C-6EA1-470B-A3AA-F61D542129C9}" srcOrd="0" destOrd="0" presId="urn:microsoft.com/office/officeart/2008/layout/NameandTitleOrganizationalChart"/>
-    <dgm:cxn modelId="{8FCB9A4D-8DD9-483C-8246-A369B62D7B90}" type="presOf" srcId="{1E0BBD39-E6B9-48A0-BF4C-C51868A96308}" destId="{1A8B9A62-0553-47B4-84C9-C1491EF1F180}" srcOrd="0" destOrd="0" presId="urn:microsoft.com/office/officeart/2008/layout/NameandTitleOrganizationalChart"/>
-    <dgm:cxn modelId="{5596C537-AFAE-428B-80CB-545717F90C43}" type="presOf" srcId="{91B97FBF-DFD2-4F87-A731-B924CC1EC882}" destId="{02A514B8-4292-4C67-87C6-4CB976DD7579}" srcOrd="0" destOrd="0" presId="urn:microsoft.com/office/officeart/2008/layout/NameandTitleOrganizationalChart"/>
-    <dgm:cxn modelId="{E599DE09-39D8-4001-A79B-C4A5269D68FC}" type="presOf" srcId="{A758BB2D-D6C6-40AB-99AD-BD6DDC0ED7D1}" destId="{5A3D22AF-E0CC-4CD0-8688-B46046610554}" srcOrd="0" destOrd="0" presId="urn:microsoft.com/office/officeart/2008/layout/NameandTitleOrganizationalChart"/>
-    <dgm:cxn modelId="{DF4428FB-9578-4330-B487-60D9EE11CD4C}" type="presOf" srcId="{22780603-8ECD-4BC5-8B39-7601C0C170A5}" destId="{EF64EEC5-32DD-4345-B9E1-D33F57547420}" srcOrd="0" destOrd="0" presId="urn:microsoft.com/office/officeart/2008/layout/NameandTitleOrganizationalChart"/>
-    <dgm:cxn modelId="{D5559CB5-A02A-46C4-BC90-5253A8D62F38}" type="presOf" srcId="{CBB80DFD-8EDD-471F-939F-345E379DB93F}" destId="{6740CC56-5929-45D3-B2B1-71AE751FC7B6}" srcOrd="0" destOrd="0" presId="urn:microsoft.com/office/officeart/2008/layout/NameandTitleOrganizationalChart"/>
-    <dgm:cxn modelId="{20587858-86EC-461E-9E8C-824DC465D18D}" type="presOf" srcId="{24432CBF-F984-4915-ADF8-D7152780EAB4}" destId="{01EB3CE6-C4E9-44E5-8738-75F8C2035E09}" srcOrd="1" destOrd="0" presId="urn:microsoft.com/office/officeart/2008/layout/NameandTitleOrganizationalChart"/>
-    <dgm:cxn modelId="{73D08376-2C37-4E13-973D-96B7B97927C6}" type="presOf" srcId="{7AFE973E-4D59-47DF-A6F6-E38074637834}" destId="{A2F9E9D7-3D01-496A-B49D-75EB51F1AD01}" srcOrd="0" destOrd="0" presId="urn:microsoft.com/office/officeart/2008/layout/NameandTitleOrganizationalChart"/>
-    <dgm:cxn modelId="{7FFAA66F-2935-49AA-B7C0-EA4648AC9943}" type="presOf" srcId="{2E7A77D1-6C56-43D6-87A0-40862728D031}" destId="{E4260FE2-1710-40C5-BC63-4570CF865B9C}" srcOrd="0" destOrd="0" presId="urn:microsoft.com/office/officeart/2008/layout/NameandTitleOrganizationalChart"/>
-    <dgm:cxn modelId="{2FED1F87-8D93-47C3-81AE-9C0DA63C6AD2}" type="presOf" srcId="{E70C8F83-A43B-4BC8-9CDA-B931E723E160}" destId="{BFCC36A1-3259-4E38-9E40-C0D2F8038FCD}" srcOrd="0" destOrd="0" presId="urn:microsoft.com/office/officeart/2008/layout/NameandTitleOrganizationalChart"/>
-    <dgm:cxn modelId="{4A563C14-B752-48D1-9B68-5B9B87699FD9}" type="presOf" srcId="{5A2F89E1-A06C-47C1-B23D-BDECC88DAEA9}" destId="{E1DB4E5E-938C-4A8F-B75B-2E78F221C871}" srcOrd="0" destOrd="0" presId="urn:microsoft.com/office/officeart/2008/layout/NameandTitleOrganizationalChart"/>
-    <dgm:cxn modelId="{EE14F295-0606-4DB2-8699-4457D54F8927}" type="presOf" srcId="{E8542D3F-981F-40D4-8391-88FA9650D190}" destId="{F7069A50-1959-489B-AF03-EFFC7880D0CB}" srcOrd="0" destOrd="0" presId="urn:microsoft.com/office/officeart/2008/layout/NameandTitleOrganizationalChart"/>
-    <dgm:cxn modelId="{0A550190-2761-4292-9864-6C4A80A0A725}" type="presParOf" srcId="{F7069A50-1959-489B-AF03-EFFC7880D0CB}" destId="{18D99064-F35F-4570-9668-D8E6E8A1B1D4}" srcOrd="0" destOrd="0" presId="urn:microsoft.com/office/officeart/2008/layout/NameandTitleOrganizationalChart"/>
-    <dgm:cxn modelId="{B3BB4D90-EC98-4B3F-B08A-EFAC1455274D}" type="presParOf" srcId="{18D99064-F35F-4570-9668-D8E6E8A1B1D4}" destId="{9076C42E-D04F-4C76-9ECE-C734A755C632}" srcOrd="0" destOrd="0" presId="urn:microsoft.com/office/officeart/2008/layout/NameandTitleOrganizationalChart"/>
-    <dgm:cxn modelId="{1B1E132F-7F72-439C-B7D9-ECD5253E64B9}" type="presParOf" srcId="{9076C42E-D04F-4C76-9ECE-C734A755C632}" destId="{98AA721D-5845-4008-AFC6-C2A85C5FDE13}" srcOrd="0" destOrd="0" presId="urn:microsoft.com/office/officeart/2008/layout/NameandTitleOrganizationalChart"/>
-    <dgm:cxn modelId="{C90C7E1E-7679-418C-890A-DE59EC502F47}" type="presParOf" srcId="{9076C42E-D04F-4C76-9ECE-C734A755C632}" destId="{EF64EEC5-32DD-4345-B9E1-D33F57547420}" srcOrd="1" destOrd="0" presId="urn:microsoft.com/office/officeart/2008/layout/NameandTitleOrganizationalChart"/>
-    <dgm:cxn modelId="{5A9EC61B-45B3-42CD-84D4-13B5519B9B36}" type="presParOf" srcId="{9076C42E-D04F-4C76-9ECE-C734A755C632}" destId="{42456D9B-CB62-458D-857C-5356C78F8EA0}" srcOrd="2" destOrd="0" presId="urn:microsoft.com/office/officeart/2008/layout/NameandTitleOrganizationalChart"/>
-    <dgm:cxn modelId="{440BA588-B068-42DC-BE1A-3B8CF380906E}" type="presParOf" srcId="{18D99064-F35F-4570-9668-D8E6E8A1B1D4}" destId="{AF8C8CC1-E6D5-4917-9266-D5E79B40B2B7}" srcOrd="1" destOrd="0" presId="urn:microsoft.com/office/officeart/2008/layout/NameandTitleOrganizationalChart"/>
-    <dgm:cxn modelId="{D5C0B2BC-FC6A-4819-A393-29F5BBB8E25C}" type="presParOf" srcId="{18D99064-F35F-4570-9668-D8E6E8A1B1D4}" destId="{B0A3F549-2922-439B-8AF7-C46E039B530C}" srcOrd="2" destOrd="0" presId="urn:microsoft.com/office/officeart/2008/layout/NameandTitleOrganizationalChart"/>
-    <dgm:cxn modelId="{A879F007-EAEA-4A9A-B93C-BFB5F5449332}" type="presParOf" srcId="{F7069A50-1959-489B-AF03-EFFC7880D0CB}" destId="{84CE0B5A-1D72-4A14-B3F3-4AB80B56BCA0}" srcOrd="1" destOrd="0" presId="urn:microsoft.com/office/officeart/2008/layout/NameandTitleOrganizationalChart"/>
-    <dgm:cxn modelId="{CC33B08D-23C9-4510-9D9D-605FBA66482A}" type="presParOf" srcId="{84CE0B5A-1D72-4A14-B3F3-4AB80B56BCA0}" destId="{1168129B-5D02-499C-9C2A-4E8650616D1C}" srcOrd="0" destOrd="0" presId="urn:microsoft.com/office/officeart/2008/layout/NameandTitleOrganizationalChart"/>
-    <dgm:cxn modelId="{E0F45D87-FDFF-4B07-9D48-46CE903CB8E4}" type="presParOf" srcId="{1168129B-5D02-499C-9C2A-4E8650616D1C}" destId="{60199C66-8E5E-444B-804B-7B6E0AB37D1C}" srcOrd="0" destOrd="0" presId="urn:microsoft.com/office/officeart/2008/layout/NameandTitleOrganizationalChart"/>
-    <dgm:cxn modelId="{5EFD4A65-CE19-4FDB-A5E5-86C9A8527B1E}" type="presParOf" srcId="{1168129B-5D02-499C-9C2A-4E8650616D1C}" destId="{6740CC56-5929-45D3-B2B1-71AE751FC7B6}" srcOrd="1" destOrd="0" presId="urn:microsoft.com/office/officeart/2008/layout/NameandTitleOrganizationalChart"/>
-    <dgm:cxn modelId="{B4A8884E-0CF7-4E39-AF05-9AD4D04D27F0}" type="presParOf" srcId="{1168129B-5D02-499C-9C2A-4E8650616D1C}" destId="{F19DA6BC-572B-4C7A-BC8B-1D61C5B074C2}" srcOrd="2" destOrd="0" presId="urn:microsoft.com/office/officeart/2008/layout/NameandTitleOrganizationalChart"/>
-    <dgm:cxn modelId="{FE4B1F03-B76D-45CE-99CD-A84BA3BAEDFA}" type="presParOf" srcId="{84CE0B5A-1D72-4A14-B3F3-4AB80B56BCA0}" destId="{1B760874-17AD-4EE0-9707-5A8DC324F639}" srcOrd="1" destOrd="0" presId="urn:microsoft.com/office/officeart/2008/layout/NameandTitleOrganizationalChart"/>
-    <dgm:cxn modelId="{75CD89B5-448C-4053-92D8-90812F00F633}" type="presParOf" srcId="{84CE0B5A-1D72-4A14-B3F3-4AB80B56BCA0}" destId="{98708A22-2F52-4076-948C-2BB327B44E02}" srcOrd="2" destOrd="0" presId="urn:microsoft.com/office/officeart/2008/layout/NameandTitleOrganizationalChart"/>
-    <dgm:cxn modelId="{EC2EDB9A-B3CE-48AD-8301-FFB49B07F073}" type="presParOf" srcId="{F7069A50-1959-489B-AF03-EFFC7880D0CB}" destId="{F60490DB-BE25-47A7-9F0E-C7EC78788C31}" srcOrd="2" destOrd="0" presId="urn:microsoft.com/office/officeart/2008/layout/NameandTitleOrganizationalChart"/>
-    <dgm:cxn modelId="{1B748374-C858-4847-9237-4EF2D253AA9F}" type="presParOf" srcId="{F60490DB-BE25-47A7-9F0E-C7EC78788C31}" destId="{FA867051-451C-4956-8E1D-AB5E87342340}" srcOrd="0" destOrd="0" presId="urn:microsoft.com/office/officeart/2008/layout/NameandTitleOrganizationalChart"/>
-    <dgm:cxn modelId="{43CBA2F1-B38E-4FA5-BAC4-0B7DFB996282}" type="presParOf" srcId="{FA867051-451C-4956-8E1D-AB5E87342340}" destId="{02A514B8-4292-4C67-87C6-4CB976DD7579}" srcOrd="0" destOrd="0" presId="urn:microsoft.com/office/officeart/2008/layout/NameandTitleOrganizationalChart"/>
-    <dgm:cxn modelId="{E641008B-CA43-4953-9F7B-39F121197EB2}" type="presParOf" srcId="{FA867051-451C-4956-8E1D-AB5E87342340}" destId="{1A8B9A62-0553-47B4-84C9-C1491EF1F180}" srcOrd="1" destOrd="0" presId="urn:microsoft.com/office/officeart/2008/layout/NameandTitleOrganizationalChart"/>
-    <dgm:cxn modelId="{156CD543-F286-4BF4-BF07-FA7A93B7673C}" type="presParOf" srcId="{FA867051-451C-4956-8E1D-AB5E87342340}" destId="{9F75EA87-B0DD-4433-84E1-8C765370E5BA}" srcOrd="2" destOrd="0" presId="urn:microsoft.com/office/officeart/2008/layout/NameandTitleOrganizationalChart"/>
-    <dgm:cxn modelId="{BEB9D751-2D28-46B3-98EB-C56C39582F97}" type="presParOf" srcId="{F60490DB-BE25-47A7-9F0E-C7EC78788C31}" destId="{6B7736CD-DE95-4DBD-8781-F41546DA9956}" srcOrd="1" destOrd="0" presId="urn:microsoft.com/office/officeart/2008/layout/NameandTitleOrganizationalChart"/>
-    <dgm:cxn modelId="{331911FF-F15A-4D1A-8686-25BFA93E6933}" type="presParOf" srcId="{6B7736CD-DE95-4DBD-8781-F41546DA9956}" destId="{BFCC36A1-3259-4E38-9E40-C0D2F8038FCD}" srcOrd="0" destOrd="0" presId="urn:microsoft.com/office/officeart/2008/layout/NameandTitleOrganizationalChart"/>
-    <dgm:cxn modelId="{A3F690A4-C416-4A1A-8CB9-F0ACAAA2CCA9}" type="presParOf" srcId="{6B7736CD-DE95-4DBD-8781-F41546DA9956}" destId="{64396AD2-BF83-42F9-8763-C03191560838}" srcOrd="1" destOrd="0" presId="urn:microsoft.com/office/officeart/2008/layout/NameandTitleOrganizationalChart"/>
-    <dgm:cxn modelId="{8094A3D2-4D88-40E7-8F29-669B28C3CB82}" type="presParOf" srcId="{64396AD2-BF83-42F9-8763-C03191560838}" destId="{7AF2DC6B-E8D8-4E1C-8131-D961CD4E15DD}" srcOrd="0" destOrd="0" presId="urn:microsoft.com/office/officeart/2008/layout/NameandTitleOrganizationalChart"/>
-    <dgm:cxn modelId="{E1890748-71E1-4F2A-90EA-21C8360CA728}" type="presParOf" srcId="{7AF2DC6B-E8D8-4E1C-8131-D961CD4E15DD}" destId="{E5D059DC-D800-4B78-AEA8-7499EF904332}" srcOrd="0" destOrd="0" presId="urn:microsoft.com/office/officeart/2008/layout/NameandTitleOrganizationalChart"/>
-    <dgm:cxn modelId="{D347569C-EACF-436C-ADF5-02EB20E2DCB2}" type="presParOf" srcId="{7AF2DC6B-E8D8-4E1C-8131-D961CD4E15DD}" destId="{5A3D22AF-E0CC-4CD0-8688-B46046610554}" srcOrd="1" destOrd="0" presId="urn:microsoft.com/office/officeart/2008/layout/NameandTitleOrganizationalChart"/>
-    <dgm:cxn modelId="{A24DE66C-DAD6-4801-A25E-6A5460964F7F}" type="presParOf" srcId="{7AF2DC6B-E8D8-4E1C-8131-D961CD4E15DD}" destId="{01EB3CE6-C4E9-44E5-8738-75F8C2035E09}" srcOrd="2" destOrd="0" presId="urn:microsoft.com/office/officeart/2008/layout/NameandTitleOrganizationalChart"/>
-    <dgm:cxn modelId="{30E97998-D2A1-46D0-B58C-9AC517D14C4F}" type="presParOf" srcId="{64396AD2-BF83-42F9-8763-C03191560838}" destId="{BD5C084A-C344-47BF-9E64-60680F0341B2}" srcOrd="1" destOrd="0" presId="urn:microsoft.com/office/officeart/2008/layout/NameandTitleOrganizationalChart"/>
-    <dgm:cxn modelId="{FA4A61CA-6E8C-45CA-846F-DCB83160B49E}" type="presParOf" srcId="{64396AD2-BF83-42F9-8763-C03191560838}" destId="{BB04C491-320A-4695-8C27-E579D832DDA3}" srcOrd="2" destOrd="0" presId="urn:microsoft.com/office/officeart/2008/layout/NameandTitleOrganizationalChart"/>
-    <dgm:cxn modelId="{E56E9CD3-3F7B-40CA-80E0-6A7624637D9B}" type="presParOf" srcId="{6B7736CD-DE95-4DBD-8781-F41546DA9956}" destId="{874FA54C-6EA1-470B-A3AA-F61D542129C9}" srcOrd="2" destOrd="0" presId="urn:microsoft.com/office/officeart/2008/layout/NameandTitleOrganizationalChart"/>
-    <dgm:cxn modelId="{3C3D18C0-63A3-4E92-8D18-FFBF5DCD58A1}" type="presParOf" srcId="{6B7736CD-DE95-4DBD-8781-F41546DA9956}" destId="{20D2C00A-241B-4277-9502-FAB1D0BC5A4D}" srcOrd="3" destOrd="0" presId="urn:microsoft.com/office/officeart/2008/layout/NameandTitleOrganizationalChart"/>
-    <dgm:cxn modelId="{A9CA53B7-B7F8-4274-B71A-341B3FF00708}" type="presParOf" srcId="{20D2C00A-241B-4277-9502-FAB1D0BC5A4D}" destId="{3E6EF1A2-C778-483A-91BD-E55115A49508}" srcOrd="0" destOrd="0" presId="urn:microsoft.com/office/officeart/2008/layout/NameandTitleOrganizationalChart"/>
-    <dgm:cxn modelId="{8A3B03D4-EB9E-4640-BF7F-2F4686A6874C}" type="presParOf" srcId="{3E6EF1A2-C778-483A-91BD-E55115A49508}" destId="{A2F9E9D7-3D01-496A-B49D-75EB51F1AD01}" srcOrd="0" destOrd="0" presId="urn:microsoft.com/office/officeart/2008/layout/NameandTitleOrganizationalChart"/>
-    <dgm:cxn modelId="{868F76BB-790A-42FF-84C8-478BCE7C89EA}" type="presParOf" srcId="{3E6EF1A2-C778-483A-91BD-E55115A49508}" destId="{0CF1C454-A3F7-4EFC-8337-EE653A9D7548}" srcOrd="1" destOrd="0" presId="urn:microsoft.com/office/officeart/2008/layout/NameandTitleOrganizationalChart"/>
-    <dgm:cxn modelId="{793AAF28-0431-4EE6-86FA-1305E841DF44}" type="presParOf" srcId="{3E6EF1A2-C778-483A-91BD-E55115A49508}" destId="{174DC120-6EB1-4104-A38F-0F84E638CE8A}" srcOrd="2" destOrd="0" presId="urn:microsoft.com/office/officeart/2008/layout/NameandTitleOrganizationalChart"/>
-    <dgm:cxn modelId="{CA04CCE7-6C01-41AD-9420-86F1413AEF7F}" type="presParOf" srcId="{20D2C00A-241B-4277-9502-FAB1D0BC5A4D}" destId="{683EDDE8-B132-48BE-B6CB-2A6123D95094}" srcOrd="1" destOrd="0" presId="urn:microsoft.com/office/officeart/2008/layout/NameandTitleOrganizationalChart"/>
-    <dgm:cxn modelId="{8CF0D921-B2A4-4D1F-8BEC-49ED88FE7694}" type="presParOf" srcId="{20D2C00A-241B-4277-9502-FAB1D0BC5A4D}" destId="{5D5BD00C-2988-44BA-AC48-CFFDDF402403}" srcOrd="2" destOrd="0" presId="urn:microsoft.com/office/officeart/2008/layout/NameandTitleOrganizationalChart"/>
-    <dgm:cxn modelId="{3520B235-B1DE-491E-8C2E-F7DB00BBB23B}" type="presParOf" srcId="{6B7736CD-DE95-4DBD-8781-F41546DA9956}" destId="{59BAB440-A1F3-4AB8-86A0-8DB456C35EAF}" srcOrd="4" destOrd="0" presId="urn:microsoft.com/office/officeart/2008/layout/NameandTitleOrganizationalChart"/>
-    <dgm:cxn modelId="{9DDC4F3C-332A-4E76-9A17-094A86314F58}" type="presParOf" srcId="{6B7736CD-DE95-4DBD-8781-F41546DA9956}" destId="{2FC04755-04FD-4B67-8F4A-BDFEDA607091}" srcOrd="5" destOrd="0" presId="urn:microsoft.com/office/officeart/2008/layout/NameandTitleOrganizationalChart"/>
-    <dgm:cxn modelId="{8CA1BE65-504F-4439-B7CC-287980DC2475}" type="presParOf" srcId="{2FC04755-04FD-4B67-8F4A-BDFEDA607091}" destId="{34E774A2-3625-437A-88F5-F699D3FFFE23}" srcOrd="0" destOrd="0" presId="urn:microsoft.com/office/officeart/2008/layout/NameandTitleOrganizationalChart"/>
-    <dgm:cxn modelId="{AA357D98-2ACA-4808-A2B7-A5B650382BAC}" type="presParOf" srcId="{34E774A2-3625-437A-88F5-F699D3FFFE23}" destId="{E4260FE2-1710-40C5-BC63-4570CF865B9C}" srcOrd="0" destOrd="0" presId="urn:microsoft.com/office/officeart/2008/layout/NameandTitleOrganizationalChart"/>
-    <dgm:cxn modelId="{718AFCD2-A653-43C2-9A74-016F9B42B3EB}" type="presParOf" srcId="{34E774A2-3625-437A-88F5-F699D3FFFE23}" destId="{E1DB4E5E-938C-4A8F-B75B-2E78F221C871}" srcOrd="1" destOrd="0" presId="urn:microsoft.com/office/officeart/2008/layout/NameandTitleOrganizationalChart"/>
-    <dgm:cxn modelId="{FEA0DE02-9748-4768-BF35-5044060E2A69}" type="presParOf" srcId="{34E774A2-3625-437A-88F5-F699D3FFFE23}" destId="{72EFAF88-E5B1-4F89-897E-DF4F0E41259A}" srcOrd="2" destOrd="0" presId="urn:microsoft.com/office/officeart/2008/layout/NameandTitleOrganizationalChart"/>
-    <dgm:cxn modelId="{50B68A1F-C7DC-45D8-A7FB-D5ED4CC127AC}" type="presParOf" srcId="{2FC04755-04FD-4B67-8F4A-BDFEDA607091}" destId="{EB028A3E-C5DE-4B45-A1FC-04C36283034B}" srcOrd="1" destOrd="0" presId="urn:microsoft.com/office/officeart/2008/layout/NameandTitleOrganizationalChart"/>
-    <dgm:cxn modelId="{D743BC14-051B-477D-8155-ACFBC7CDA601}" type="presParOf" srcId="{2FC04755-04FD-4B67-8F4A-BDFEDA607091}" destId="{8511C9C9-A80B-4553-9A9B-8D93F00BA1FC}" srcOrd="2" destOrd="0" presId="urn:microsoft.com/office/officeart/2008/layout/NameandTitleOrganizationalChart"/>
-    <dgm:cxn modelId="{05855053-DE77-4C1D-BEEC-DF405323D9E1}" type="presParOf" srcId="{F60490DB-BE25-47A7-9F0E-C7EC78788C31}" destId="{7772A3B9-F4C8-4DC0-8BA6-4B466F6098AC}" srcOrd="2" destOrd="0" presId="urn:microsoft.com/office/officeart/2008/layout/NameandTitleOrganizationalChart"/>
+    <dgm:cxn modelId="{8099CEBC-715C-4205-8039-130F6E9F7852}" type="presOf" srcId="{5A2F89E1-A06C-47C1-B23D-BDECC88DAEA9}" destId="{E1DB4E5E-938C-4A8F-B75B-2E78F221C871}" srcOrd="0" destOrd="0" presId="urn:microsoft.com/office/officeart/2008/layout/NameandTitleOrganizationalChart"/>
+    <dgm:cxn modelId="{6BFA5411-0853-456F-9F5B-84BDEFB7C37B}" type="presOf" srcId="{91B97FBF-DFD2-4F87-A731-B924CC1EC882}" destId="{02A514B8-4292-4C67-87C6-4CB976DD7579}" srcOrd="0" destOrd="0" presId="urn:microsoft.com/office/officeart/2008/layout/NameandTitleOrganizationalChart"/>
+    <dgm:cxn modelId="{53F1ABF5-403B-48CB-9EF0-E89AFFBCA2C0}" type="presOf" srcId="{2197EAE5-395A-483E-88A6-4C5B6AA5239A}" destId="{60199C66-8E5E-444B-804B-7B6E0AB37D1C}" srcOrd="0" destOrd="0" presId="urn:microsoft.com/office/officeart/2008/layout/NameandTitleOrganizationalChart"/>
+    <dgm:cxn modelId="{7948E2ED-5701-4F91-96B2-EA24B66007F6}" type="presOf" srcId="{7AFE973E-4D59-47DF-A6F6-E38074637834}" destId="{A2F9E9D7-3D01-496A-B49D-75EB51F1AD01}" srcOrd="0" destOrd="0" presId="urn:microsoft.com/office/officeart/2008/layout/NameandTitleOrganizationalChart"/>
+    <dgm:cxn modelId="{0B8CB49C-FBDE-4AFA-A941-47B1F65EF14D}" type="presOf" srcId="{7AFE973E-4D59-47DF-A6F6-E38074637834}" destId="{174DC120-6EB1-4104-A38F-0F84E638CE8A}" srcOrd="1" destOrd="0" presId="urn:microsoft.com/office/officeart/2008/layout/NameandTitleOrganizationalChart"/>
+    <dgm:cxn modelId="{09D102AF-66A3-4C71-8D87-4E5E3EFD1AC1}" type="presOf" srcId="{24432CBF-F984-4915-ADF8-D7152780EAB4}" destId="{E5D059DC-D800-4B78-AEA8-7499EF904332}" srcOrd="0" destOrd="0" presId="urn:microsoft.com/office/officeart/2008/layout/NameandTitleOrganizationalChart"/>
+    <dgm:cxn modelId="{A0E85F5C-1D30-4AB1-9E93-B886B2945D13}" type="presOf" srcId="{5A5DBBFE-3EDB-4245-BC55-D5E43E0BE574}" destId="{59BAB440-A1F3-4AB8-86A0-8DB456C35EAF}" srcOrd="0" destOrd="0" presId="urn:microsoft.com/office/officeart/2008/layout/NameandTitleOrganizationalChart"/>
+    <dgm:cxn modelId="{F7155EE0-4BE3-4B96-B33F-8A70985A90E5}" type="presOf" srcId="{24432CBF-F984-4915-ADF8-D7152780EAB4}" destId="{01EB3CE6-C4E9-44E5-8738-75F8C2035E09}" srcOrd="1" destOrd="0" presId="urn:microsoft.com/office/officeart/2008/layout/NameandTitleOrganizationalChart"/>
+    <dgm:cxn modelId="{8F46D9C0-36A9-48E0-B824-E1F4A0420CA5}" type="presOf" srcId="{2E7A77D1-6C56-43D6-87A0-40862728D031}" destId="{72EFAF88-E5B1-4F89-897E-DF4F0E41259A}" srcOrd="1" destOrd="0" presId="urn:microsoft.com/office/officeart/2008/layout/NameandTitleOrganizationalChart"/>
+    <dgm:cxn modelId="{C387D73A-65E2-4CFA-8C63-1684DD16C878}" type="presParOf" srcId="{F7069A50-1959-489B-AF03-EFFC7880D0CB}" destId="{18D99064-F35F-4570-9668-D8E6E8A1B1D4}" srcOrd="0" destOrd="0" presId="urn:microsoft.com/office/officeart/2008/layout/NameandTitleOrganizationalChart"/>
+    <dgm:cxn modelId="{5B53E176-EA5B-4208-867D-53F63FE17169}" type="presParOf" srcId="{18D99064-F35F-4570-9668-D8E6E8A1B1D4}" destId="{9076C42E-D04F-4C76-9ECE-C734A755C632}" srcOrd="0" destOrd="0" presId="urn:microsoft.com/office/officeart/2008/layout/NameandTitleOrganizationalChart"/>
+    <dgm:cxn modelId="{C7960073-D281-4B61-87B9-892AF67B9E53}" type="presParOf" srcId="{9076C42E-D04F-4C76-9ECE-C734A755C632}" destId="{98AA721D-5845-4008-AFC6-C2A85C5FDE13}" srcOrd="0" destOrd="0" presId="urn:microsoft.com/office/officeart/2008/layout/NameandTitleOrganizationalChart"/>
+    <dgm:cxn modelId="{D1E71B43-907B-4F5D-81A9-A05F91B59FA3}" type="presParOf" srcId="{9076C42E-D04F-4C76-9ECE-C734A755C632}" destId="{EF64EEC5-32DD-4345-B9E1-D33F57547420}" srcOrd="1" destOrd="0" presId="urn:microsoft.com/office/officeart/2008/layout/NameandTitleOrganizationalChart"/>
+    <dgm:cxn modelId="{25A7BB09-F825-4D61-9B94-63F7ABE6249D}" type="presParOf" srcId="{9076C42E-D04F-4C76-9ECE-C734A755C632}" destId="{42456D9B-CB62-458D-857C-5356C78F8EA0}" srcOrd="2" destOrd="0" presId="urn:microsoft.com/office/officeart/2008/layout/NameandTitleOrganizationalChart"/>
+    <dgm:cxn modelId="{F164617D-46BC-4EC7-BC38-848CF97806FC}" type="presParOf" srcId="{18D99064-F35F-4570-9668-D8E6E8A1B1D4}" destId="{AF8C8CC1-E6D5-4917-9266-D5E79B40B2B7}" srcOrd="1" destOrd="0" presId="urn:microsoft.com/office/officeart/2008/layout/NameandTitleOrganizationalChart"/>
+    <dgm:cxn modelId="{00AAD0A1-F6D0-48EC-B2D1-16B6ADCDF19C}" type="presParOf" srcId="{18D99064-F35F-4570-9668-D8E6E8A1B1D4}" destId="{B0A3F549-2922-439B-8AF7-C46E039B530C}" srcOrd="2" destOrd="0" presId="urn:microsoft.com/office/officeart/2008/layout/NameandTitleOrganizationalChart"/>
+    <dgm:cxn modelId="{12684AE8-EF03-4BC8-95DD-2A25410FB0F3}" type="presParOf" srcId="{F7069A50-1959-489B-AF03-EFFC7880D0CB}" destId="{84CE0B5A-1D72-4A14-B3F3-4AB80B56BCA0}" srcOrd="1" destOrd="0" presId="urn:microsoft.com/office/officeart/2008/layout/NameandTitleOrganizationalChart"/>
+    <dgm:cxn modelId="{383CF796-0800-45D0-A528-36B0AEED4B70}" type="presParOf" srcId="{84CE0B5A-1D72-4A14-B3F3-4AB80B56BCA0}" destId="{1168129B-5D02-499C-9C2A-4E8650616D1C}" srcOrd="0" destOrd="0" presId="urn:microsoft.com/office/officeart/2008/layout/NameandTitleOrganizationalChart"/>
+    <dgm:cxn modelId="{DDF33638-AA6A-4429-AF39-05792CDAB5E2}" type="presParOf" srcId="{1168129B-5D02-499C-9C2A-4E8650616D1C}" destId="{60199C66-8E5E-444B-804B-7B6E0AB37D1C}" srcOrd="0" destOrd="0" presId="urn:microsoft.com/office/officeart/2008/layout/NameandTitleOrganizationalChart"/>
+    <dgm:cxn modelId="{41995C54-8F49-40E0-98FC-DE599A265699}" type="presParOf" srcId="{1168129B-5D02-499C-9C2A-4E8650616D1C}" destId="{6740CC56-5929-45D3-B2B1-71AE751FC7B6}" srcOrd="1" destOrd="0" presId="urn:microsoft.com/office/officeart/2008/layout/NameandTitleOrganizationalChart"/>
+    <dgm:cxn modelId="{BF5AA9D7-3E8E-4839-A03B-2D871D155E39}" type="presParOf" srcId="{1168129B-5D02-499C-9C2A-4E8650616D1C}" destId="{F19DA6BC-572B-4C7A-BC8B-1D61C5B074C2}" srcOrd="2" destOrd="0" presId="urn:microsoft.com/office/officeart/2008/layout/NameandTitleOrganizationalChart"/>
+    <dgm:cxn modelId="{0885047F-5C01-4353-B044-4ACB0B990621}" type="presParOf" srcId="{84CE0B5A-1D72-4A14-B3F3-4AB80B56BCA0}" destId="{1B760874-17AD-4EE0-9707-5A8DC324F639}" srcOrd="1" destOrd="0" presId="urn:microsoft.com/office/officeart/2008/layout/NameandTitleOrganizationalChart"/>
+    <dgm:cxn modelId="{962B0D51-8454-496D-ABD5-943CABA2A2AD}" type="presParOf" srcId="{84CE0B5A-1D72-4A14-B3F3-4AB80B56BCA0}" destId="{98708A22-2F52-4076-948C-2BB327B44E02}" srcOrd="2" destOrd="0" presId="urn:microsoft.com/office/officeart/2008/layout/NameandTitleOrganizationalChart"/>
+    <dgm:cxn modelId="{F73F32D8-B4F0-4E5E-B9D9-0A1D69741A97}" type="presParOf" srcId="{F7069A50-1959-489B-AF03-EFFC7880D0CB}" destId="{F60490DB-BE25-47A7-9F0E-C7EC78788C31}" srcOrd="2" destOrd="0" presId="urn:microsoft.com/office/officeart/2008/layout/NameandTitleOrganizationalChart"/>
+    <dgm:cxn modelId="{E828BC61-29D6-4DE4-97BE-1E5072887782}" type="presParOf" srcId="{F60490DB-BE25-47A7-9F0E-C7EC78788C31}" destId="{FA867051-451C-4956-8E1D-AB5E87342340}" srcOrd="0" destOrd="0" presId="urn:microsoft.com/office/officeart/2008/layout/NameandTitleOrganizationalChart"/>
+    <dgm:cxn modelId="{62238DCC-6A32-4D72-956E-640E1EC432E9}" type="presParOf" srcId="{FA867051-451C-4956-8E1D-AB5E87342340}" destId="{02A514B8-4292-4C67-87C6-4CB976DD7579}" srcOrd="0" destOrd="0" presId="urn:microsoft.com/office/officeart/2008/layout/NameandTitleOrganizationalChart"/>
+    <dgm:cxn modelId="{C255270C-AC15-4EAB-86E6-9E7E381139B6}" type="presParOf" srcId="{FA867051-451C-4956-8E1D-AB5E87342340}" destId="{1A8B9A62-0553-47B4-84C9-C1491EF1F180}" srcOrd="1" destOrd="0" presId="urn:microsoft.com/office/officeart/2008/layout/NameandTitleOrganizationalChart"/>
+    <dgm:cxn modelId="{2FEA1401-847C-4C42-937B-7977D7C04867}" type="presParOf" srcId="{FA867051-451C-4956-8E1D-AB5E87342340}" destId="{9F75EA87-B0DD-4433-84E1-8C765370E5BA}" srcOrd="2" destOrd="0" presId="urn:microsoft.com/office/officeart/2008/layout/NameandTitleOrganizationalChart"/>
+    <dgm:cxn modelId="{43D9B467-544A-4772-ABB3-FBFC28CE9715}" type="presParOf" srcId="{F60490DB-BE25-47A7-9F0E-C7EC78788C31}" destId="{6B7736CD-DE95-4DBD-8781-F41546DA9956}" srcOrd="1" destOrd="0" presId="urn:microsoft.com/office/officeart/2008/layout/NameandTitleOrganizationalChart"/>
+    <dgm:cxn modelId="{B12FBAD3-661B-47C1-A8DD-15606F93ABC4}" type="presParOf" srcId="{6B7736CD-DE95-4DBD-8781-F41546DA9956}" destId="{BFCC36A1-3259-4E38-9E40-C0D2F8038FCD}" srcOrd="0" destOrd="0" presId="urn:microsoft.com/office/officeart/2008/layout/NameandTitleOrganizationalChart"/>
+    <dgm:cxn modelId="{04F41D19-6127-4503-BC6B-90E8F435E657}" type="presParOf" srcId="{6B7736CD-DE95-4DBD-8781-F41546DA9956}" destId="{64396AD2-BF83-42F9-8763-C03191560838}" srcOrd="1" destOrd="0" presId="urn:microsoft.com/office/officeart/2008/layout/NameandTitleOrganizationalChart"/>
+    <dgm:cxn modelId="{51BCD783-4DFF-44CD-B24D-04CE7BC59CAE}" type="presParOf" srcId="{64396AD2-BF83-42F9-8763-C03191560838}" destId="{7AF2DC6B-E8D8-4E1C-8131-D961CD4E15DD}" srcOrd="0" destOrd="0" presId="urn:microsoft.com/office/officeart/2008/layout/NameandTitleOrganizationalChart"/>
+    <dgm:cxn modelId="{8BF4A3F3-CB5E-4B1B-BB3C-2A3EBA1626E1}" type="presParOf" srcId="{7AF2DC6B-E8D8-4E1C-8131-D961CD4E15DD}" destId="{E5D059DC-D800-4B78-AEA8-7499EF904332}" srcOrd="0" destOrd="0" presId="urn:microsoft.com/office/officeart/2008/layout/NameandTitleOrganizationalChart"/>
+    <dgm:cxn modelId="{A8BA5B6D-0AF9-48D2-8ACB-9D16F3575FE3}" type="presParOf" srcId="{7AF2DC6B-E8D8-4E1C-8131-D961CD4E15DD}" destId="{5A3D22AF-E0CC-4CD0-8688-B46046610554}" srcOrd="1" destOrd="0" presId="urn:microsoft.com/office/officeart/2008/layout/NameandTitleOrganizationalChart"/>
+    <dgm:cxn modelId="{71955DBD-618C-41F1-B41A-D5FD70615D5E}" type="presParOf" srcId="{7AF2DC6B-E8D8-4E1C-8131-D961CD4E15DD}" destId="{01EB3CE6-C4E9-44E5-8738-75F8C2035E09}" srcOrd="2" destOrd="0" presId="urn:microsoft.com/office/officeart/2008/layout/NameandTitleOrganizationalChart"/>
+    <dgm:cxn modelId="{3EB73746-4EE2-4CE4-A5D9-8965BA9B4F7E}" type="presParOf" srcId="{64396AD2-BF83-42F9-8763-C03191560838}" destId="{BD5C084A-C344-47BF-9E64-60680F0341B2}" srcOrd="1" destOrd="0" presId="urn:microsoft.com/office/officeart/2008/layout/NameandTitleOrganizationalChart"/>
+    <dgm:cxn modelId="{018C2459-F760-4757-8DB9-F48567EDD4EF}" type="presParOf" srcId="{64396AD2-BF83-42F9-8763-C03191560838}" destId="{BB04C491-320A-4695-8C27-E579D832DDA3}" srcOrd="2" destOrd="0" presId="urn:microsoft.com/office/officeart/2008/layout/NameandTitleOrganizationalChart"/>
+    <dgm:cxn modelId="{C540BA15-A50C-4CF3-9E92-CBDBEFA6FDBC}" type="presParOf" srcId="{6B7736CD-DE95-4DBD-8781-F41546DA9956}" destId="{874FA54C-6EA1-470B-A3AA-F61D542129C9}" srcOrd="2" destOrd="0" presId="urn:microsoft.com/office/officeart/2008/layout/NameandTitleOrganizationalChart"/>
+    <dgm:cxn modelId="{C66D0F25-8B2E-460B-BF40-DAA9861A6B20}" type="presParOf" srcId="{6B7736CD-DE95-4DBD-8781-F41546DA9956}" destId="{20D2C00A-241B-4277-9502-FAB1D0BC5A4D}" srcOrd="3" destOrd="0" presId="urn:microsoft.com/office/officeart/2008/layout/NameandTitleOrganizationalChart"/>
+    <dgm:cxn modelId="{04BA5B47-0E33-419A-B10F-490B62A0853C}" type="presParOf" srcId="{20D2C00A-241B-4277-9502-FAB1D0BC5A4D}" destId="{3E6EF1A2-C778-483A-91BD-E55115A49508}" srcOrd="0" destOrd="0" presId="urn:microsoft.com/office/officeart/2008/layout/NameandTitleOrganizationalChart"/>
+    <dgm:cxn modelId="{8FAFB90E-1526-43DC-AD59-856399DEA919}" type="presParOf" srcId="{3E6EF1A2-C778-483A-91BD-E55115A49508}" destId="{A2F9E9D7-3D01-496A-B49D-75EB51F1AD01}" srcOrd="0" destOrd="0" presId="urn:microsoft.com/office/officeart/2008/layout/NameandTitleOrganizationalChart"/>
+    <dgm:cxn modelId="{3E8F57F5-D60A-4F9B-A97B-2810898C448B}" type="presParOf" srcId="{3E6EF1A2-C778-483A-91BD-E55115A49508}" destId="{0CF1C454-A3F7-4EFC-8337-EE653A9D7548}" srcOrd="1" destOrd="0" presId="urn:microsoft.com/office/officeart/2008/layout/NameandTitleOrganizationalChart"/>
+    <dgm:cxn modelId="{E4C1D340-FF6B-4C1C-A612-EC42E75C9A1E}" type="presParOf" srcId="{3E6EF1A2-C778-483A-91BD-E55115A49508}" destId="{174DC120-6EB1-4104-A38F-0F84E638CE8A}" srcOrd="2" destOrd="0" presId="urn:microsoft.com/office/officeart/2008/layout/NameandTitleOrganizationalChart"/>
+    <dgm:cxn modelId="{68528063-751B-4593-A6FB-684FD0C57756}" type="presParOf" srcId="{20D2C00A-241B-4277-9502-FAB1D0BC5A4D}" destId="{683EDDE8-B132-48BE-B6CB-2A6123D95094}" srcOrd="1" destOrd="0" presId="urn:microsoft.com/office/officeart/2008/layout/NameandTitleOrganizationalChart"/>
+    <dgm:cxn modelId="{7A51BC75-39E3-46C8-B53E-A9ED45045220}" type="presParOf" srcId="{20D2C00A-241B-4277-9502-FAB1D0BC5A4D}" destId="{5D5BD00C-2988-44BA-AC48-CFFDDF402403}" srcOrd="2" destOrd="0" presId="urn:microsoft.com/office/officeart/2008/layout/NameandTitleOrganizationalChart"/>
+    <dgm:cxn modelId="{B53BA161-88B8-439B-B3C9-01AB8813AE09}" type="presParOf" srcId="{6B7736CD-DE95-4DBD-8781-F41546DA9956}" destId="{59BAB440-A1F3-4AB8-86A0-8DB456C35EAF}" srcOrd="4" destOrd="0" presId="urn:microsoft.com/office/officeart/2008/layout/NameandTitleOrganizationalChart"/>
+    <dgm:cxn modelId="{383722CB-E4A8-4FCA-8FDF-C6C2A9D690C6}" type="presParOf" srcId="{6B7736CD-DE95-4DBD-8781-F41546DA9956}" destId="{2FC04755-04FD-4B67-8F4A-BDFEDA607091}" srcOrd="5" destOrd="0" presId="urn:microsoft.com/office/officeart/2008/layout/NameandTitleOrganizationalChart"/>
+    <dgm:cxn modelId="{BE050459-D90F-4E5C-B523-C435CFDCEB98}" type="presParOf" srcId="{2FC04755-04FD-4B67-8F4A-BDFEDA607091}" destId="{34E774A2-3625-437A-88F5-F699D3FFFE23}" srcOrd="0" destOrd="0" presId="urn:microsoft.com/office/officeart/2008/layout/NameandTitleOrganizationalChart"/>
+    <dgm:cxn modelId="{1F188EF2-72E7-4D7C-9E23-609F0E363BAE}" type="presParOf" srcId="{34E774A2-3625-437A-88F5-F699D3FFFE23}" destId="{E4260FE2-1710-40C5-BC63-4570CF865B9C}" srcOrd="0" destOrd="0" presId="urn:microsoft.com/office/officeart/2008/layout/NameandTitleOrganizationalChart"/>
+    <dgm:cxn modelId="{515ED3F2-2698-4EF1-A6BA-9359B3EA908C}" type="presParOf" srcId="{34E774A2-3625-437A-88F5-F699D3FFFE23}" destId="{E1DB4E5E-938C-4A8F-B75B-2E78F221C871}" srcOrd="1" destOrd="0" presId="urn:microsoft.com/office/officeart/2008/layout/NameandTitleOrganizationalChart"/>
+    <dgm:cxn modelId="{150DBC1B-7061-4F59-9390-067C44425C4C}" type="presParOf" srcId="{34E774A2-3625-437A-88F5-F699D3FFFE23}" destId="{72EFAF88-E5B1-4F89-897E-DF4F0E41259A}" srcOrd="2" destOrd="0" presId="urn:microsoft.com/office/officeart/2008/layout/NameandTitleOrganizationalChart"/>
+    <dgm:cxn modelId="{A2E29CD8-146E-46ED-8DF5-BDD35E464947}" type="presParOf" srcId="{2FC04755-04FD-4B67-8F4A-BDFEDA607091}" destId="{EB028A3E-C5DE-4B45-A1FC-04C36283034B}" srcOrd="1" destOrd="0" presId="urn:microsoft.com/office/officeart/2008/layout/NameandTitleOrganizationalChart"/>
+    <dgm:cxn modelId="{6B9A532D-44C8-459B-BE0D-DEFA85D75DEA}" type="presParOf" srcId="{2FC04755-04FD-4B67-8F4A-BDFEDA607091}" destId="{8511C9C9-A80B-4553-9A9B-8D93F00BA1FC}" srcOrd="2" destOrd="0" presId="urn:microsoft.com/office/officeart/2008/layout/NameandTitleOrganizationalChart"/>
+    <dgm:cxn modelId="{0D7D22BC-6FA9-46E2-B3C5-4DBDA8CCA503}" type="presParOf" srcId="{F60490DB-BE25-47A7-9F0E-C7EC78788C31}" destId="{7772A3B9-F4C8-4DC0-8BA6-4B466F6098AC}" srcOrd="2" destOrd="0" presId="urn:microsoft.com/office/officeart/2008/layout/NameandTitleOrganizationalChart"/>
   </dgm:cxnLst>
   <dgm:bg/>
   <dgm:whole/>
@@ -11332,7 +11393,7 @@
 </file>
 
 <file path=customXml/itemProps1.xml><?xml version="1.0" encoding="utf-8"?>
-<ds:datastoreItem xmlns:ds="http://schemas.openxmlformats.org/officeDocument/2006/customXml" ds:itemID="{97AB5714-5BBF-4AAE-8EE6-C55CB4E772BA}">
+<ds:datastoreItem xmlns:ds="http://schemas.openxmlformats.org/officeDocument/2006/customXml" ds:itemID="{06B27AED-8DA5-4A04-BA6F-89DFD7D457F6}">
   <ds:schemaRefs>
     <ds:schemaRef ds:uri="http://schemas.openxmlformats.org/officeDocument/2006/bibliography"/>
   </ds:schemaRefs>

</xml_diff>

<commit_message>
Relecture document étude d'opp
</commit_message>
<xml_diff>
--- a/Avant-projet/[PI][IL] charte de projet.docx
+++ b/Avant-projet/[PI][IL] charte de projet.docx
@@ -101,29 +101,15 @@
           <w:szCs w:val="56"/>
         </w:rPr>
       </w:pPr>
-      <w:r>
-        <w:fldChar w:fldCharType="begin"/>
-      </w:r>
-      <w:r>
-        <w:instrText xml:space="preserve"> DOCPROPERTY  Title  \* MERGEFORMAT </w:instrText>
-      </w:r>
-      <w:r>
-        <w:fldChar w:fldCharType="separate"/>
-      </w:r>
-      <w:r>
-        <w:rPr>
-          <w:rStyle w:val="TitreProjetCar"/>
-          <w:szCs w:val="56"/>
-        </w:rPr>
-        <w:t>Charte de projet</w:t>
-      </w:r>
-      <w:r>
-        <w:rPr>
-          <w:rStyle w:val="TitreProjetCar"/>
-          <w:szCs w:val="56"/>
-        </w:rPr>
-        <w:fldChar w:fldCharType="end"/>
-      </w:r>
+      <w:fldSimple w:instr=" DOCPROPERTY  Title  \* MERGEFORMAT ">
+        <w:r>
+          <w:rPr>
+            <w:rStyle w:val="TitreProjetCar"/>
+            <w:szCs w:val="56"/>
+          </w:rPr>
+          <w:t>Charte de projet</w:t>
+        </w:r>
+      </w:fldSimple>
       <w:r>
         <w:rPr>
           <w:rStyle w:val="StyleTitreLatin36ptCar"/>
@@ -145,22 +131,7 @@
         <w:t xml:space="preserve">Version </w:t>
       </w:r>
       <w:r>
-        <w:fldChar w:fldCharType="begin"/>
-      </w:r>
-      <w:r>
-        <w:instrText xml:space="preserve"> DOCPROPERTY  Version  \* MERGEFORMAT </w:instrText>
-      </w:r>
-      <w:r>
-        <w:fldChar w:fldCharType="separate"/>
-      </w:r>
-      <w:r>
-        <w:t>1.</w:t>
-      </w:r>
-      <w:r>
-        <w:t>0</w:t>
-      </w:r>
-      <w:r>
-        <w:fldChar w:fldCharType="end"/>
+        <w:t>1.1</w:t>
       </w:r>
     </w:p>
     <w:p>
@@ -182,39 +153,26 @@
           <w:docGrid w:linePitch="299"/>
         </w:sectPr>
       </w:pPr>
-      <w:r>
-        <w:fldChar w:fldCharType="begin"/>
-      </w:r>
-      <w:r>
-        <w:instrText xml:space="preserve"> DOCPROPERTY  Date  \* MERGEFORMAT </w:instrText>
-      </w:r>
-      <w:r>
-        <w:fldChar w:fldCharType="separate"/>
-      </w:r>
-      <w:r>
-        <w:rPr>
-          <w:sz w:val="28"/>
-        </w:rPr>
-        <w:t>31</w:t>
-      </w:r>
-      <w:r>
-        <w:rPr>
-          <w:sz w:val="28"/>
-        </w:rPr>
-        <w:t>/03/201</w:t>
-      </w:r>
-      <w:r>
-        <w:rPr>
-          <w:sz w:val="28"/>
-        </w:rPr>
-        <w:t>5</w:t>
-      </w:r>
-      <w:r>
-        <w:rPr>
-          <w:sz w:val="28"/>
-        </w:rPr>
-        <w:fldChar w:fldCharType="end"/>
-      </w:r>
+      <w:fldSimple w:instr=" DOCPROPERTY  Date  \* MERGEFORMAT ">
+        <w:r>
+          <w:rPr>
+            <w:sz w:val="28"/>
+          </w:rPr>
+          <w:t>31</w:t>
+        </w:r>
+        <w:r>
+          <w:rPr>
+            <w:sz w:val="28"/>
+          </w:rPr>
+          <w:t>/03/201</w:t>
+        </w:r>
+        <w:r>
+          <w:rPr>
+            <w:sz w:val="28"/>
+          </w:rPr>
+          <w:t>5</w:t>
+        </w:r>
+      </w:fldSimple>
     </w:p>
     <w:p>
       <w:pPr>
@@ -501,6 +459,13 @@
                 <w:lang w:val="fr-FR"/>
               </w:rPr>
             </w:pPr>
+            <w:r>
+              <w:rPr>
+                <w:rFonts w:ascii="Arial" w:hAnsi="Arial" w:cs="Arial"/>
+                <w:lang w:val="fr-FR"/>
+              </w:rPr>
+              <w:t>25/04/2016</w:t>
+            </w:r>
           </w:p>
         </w:tc>
         <w:tc>
@@ -522,6 +487,13 @@
                 <w:lang w:val="fr-FR"/>
               </w:rPr>
             </w:pPr>
+            <w:r>
+              <w:rPr>
+                <w:rFonts w:ascii="Arial" w:hAnsi="Arial" w:cs="Arial"/>
+                <w:lang w:val="fr-FR"/>
+              </w:rPr>
+              <w:t>1.1</w:t>
+            </w:r>
           </w:p>
         </w:tc>
         <w:tc>
@@ -543,6 +515,13 @@
                 <w:lang w:val="fr-FR"/>
               </w:rPr>
             </w:pPr>
+            <w:r>
+              <w:rPr>
+                <w:rFonts w:ascii="Arial" w:hAnsi="Arial" w:cs="Arial"/>
+                <w:lang w:val="fr-FR"/>
+              </w:rPr>
+              <w:t>Relecture du document</w:t>
+            </w:r>
           </w:p>
         </w:tc>
         <w:tc>
@@ -564,6 +543,15 @@
                 <w:lang w:val="fr-FR"/>
               </w:rPr>
             </w:pPr>
+            <w:r>
+              <w:rPr>
+                <w:rFonts w:ascii="Arial" w:hAnsi="Arial" w:cs="Arial"/>
+                <w:lang w:val="fr-FR"/>
+              </w:rPr>
+              <w:t>Thibaud Duval</w:t>
+            </w:r>
+            <w:bookmarkStart w:id="0" w:name="_GoBack"/>
+            <w:bookmarkEnd w:id="0"/>
           </w:p>
         </w:tc>
       </w:tr>
@@ -1624,22 +1612,22 @@
       <w:pPr>
         <w:pStyle w:val="Titre1"/>
       </w:pPr>
-      <w:bookmarkStart w:id="0" w:name="_Toc415584927"/>
+      <w:bookmarkStart w:id="1" w:name="_Toc415584927"/>
       <w:r>
         <w:lastRenderedPageBreak/>
         <w:t>Rôles et responsabilités</w:t>
       </w:r>
-      <w:bookmarkEnd w:id="0"/>
+      <w:bookmarkEnd w:id="1"/>
     </w:p>
     <w:p>
       <w:pPr>
         <w:pStyle w:val="Titre2"/>
       </w:pPr>
-      <w:bookmarkStart w:id="1" w:name="_Toc415584928"/>
+      <w:bookmarkStart w:id="2" w:name="_Toc415584928"/>
       <w:r>
         <w:t>Parties prenantes, rôles et coordonnées</w:t>
       </w:r>
-      <w:bookmarkEnd w:id="1"/>
+      <w:bookmarkEnd w:id="2"/>
     </w:p>
     <w:p/>
     <w:tbl>
@@ -2458,12 +2446,12 @@
       <w:pPr>
         <w:pStyle w:val="Titre2"/>
       </w:pPr>
-      <w:bookmarkStart w:id="2" w:name="_Toc415584929"/>
+      <w:bookmarkStart w:id="3" w:name="_Toc415584929"/>
       <w:r>
         <w:lastRenderedPageBreak/>
         <w:t>Organigramme de synthèse</w:t>
       </w:r>
-      <w:bookmarkEnd w:id="2"/>
+      <w:bookmarkEnd w:id="3"/>
     </w:p>
     <w:p>
       <w:pPr>
@@ -2494,7 +2482,7 @@
           </wp:inline>
         </w:drawing>
       </w:r>
-      <w:bookmarkStart w:id="3" w:name="_Toc415584930"/>
+      <w:bookmarkStart w:id="4" w:name="_Toc415584930"/>
       <w:r>
         <w:rPr>
           <w:rFonts w:asciiTheme="majorHAnsi" w:hAnsiTheme="majorHAnsi"/>
@@ -2515,7 +2503,7 @@
         </w:rPr>
         <w:t xml:space="preserve"> de déroulement du projet</w:t>
       </w:r>
-      <w:bookmarkEnd w:id="3"/>
+      <w:bookmarkEnd w:id="4"/>
       <w:r>
         <w:rPr>
           <w:rFonts w:asciiTheme="majorHAnsi" w:hAnsiTheme="majorHAnsi"/>
@@ -2531,14 +2519,14 @@
       <w:pPr>
         <w:pStyle w:val="Titre2"/>
       </w:pPr>
-      <w:bookmarkStart w:id="4" w:name="_Toc415584931"/>
+      <w:bookmarkStart w:id="5" w:name="_Toc415584931"/>
       <w:r>
         <w:t xml:space="preserve">Gestion du </w:t>
       </w:r>
       <w:r>
         <w:t>board agile</w:t>
       </w:r>
-      <w:bookmarkEnd w:id="4"/>
+      <w:bookmarkEnd w:id="5"/>
     </w:p>
     <w:p>
       <w:pPr>
@@ -2555,8 +2543,6 @@
       <w:r>
         <w:t>Le board sera constitué d’une multitude de liste comme les tâches à effectuer, la progression des tâches et les tâches accomplies.</w:t>
       </w:r>
-      <w:bookmarkStart w:id="5" w:name="_GoBack"/>
-      <w:bookmarkEnd w:id="5"/>
     </w:p>
     <w:p>
       <w:pPr>
@@ -3297,7 +3283,7 @@
       <w:rPr>
         <w:noProof/>
       </w:rPr>
-      <w:t>7</w:t>
+      <w:t>5</w:t>
     </w:r>
     <w:r>
       <w:rPr>
@@ -3308,27 +3294,14 @@
     <w:r>
       <w:t>/</w:t>
     </w:r>
-    <w:r>
-      <w:fldChar w:fldCharType="begin"/>
-    </w:r>
-    <w:r>
-      <w:instrText xml:space="preserve"> NUMPAGES  \* Arabic  \* MERGEFORMAT </w:instrText>
-    </w:r>
-    <w:r>
-      <w:fldChar w:fldCharType="separate"/>
-    </w:r>
-    <w:r>
-      <w:rPr>
-        <w:noProof/>
-      </w:rPr>
-      <w:t>8</w:t>
-    </w:r>
-    <w:r>
-      <w:rPr>
-        <w:noProof/>
-      </w:rPr>
-      <w:fldChar w:fldCharType="end"/>
-    </w:r>
+    <w:fldSimple w:instr=" NUMPAGES  \* Arabic  \* MERGEFORMAT ">
+      <w:r>
+        <w:rPr>
+          <w:noProof/>
+        </w:rPr>
+        <w:t>8</w:t>
+      </w:r>
+    </w:fldSimple>
   </w:p>
 </w:ftr>
 </file>
@@ -7649,79 +7622,79 @@
     </dgm:pt>
   </dgm:ptLst>
   <dgm:cxnLst>
-    <dgm:cxn modelId="{D2378B79-B3C9-41F7-BC76-70589753883D}" type="presOf" srcId="{7AFE973E-4D59-47DF-A6F6-E38074637834}" destId="{174DC120-6EB1-4104-A38F-0F84E638CE8A}" srcOrd="1" destOrd="0" presId="urn:microsoft.com/office/officeart/2008/layout/NameandTitleOrganizationalChart"/>
-    <dgm:cxn modelId="{AF725929-4D03-4E3C-834D-CDAF944F27C8}" type="presOf" srcId="{D25351BB-64C6-4EE3-8FE0-052A12CEE86B}" destId="{42456D9B-CB62-458D-857C-5356C78F8EA0}" srcOrd="1" destOrd="0" presId="urn:microsoft.com/office/officeart/2008/layout/NameandTitleOrganizationalChart"/>
-    <dgm:cxn modelId="{44E69100-2F55-4021-89D6-A85781171732}" type="presOf" srcId="{91B97FBF-DFD2-4F87-A731-B924CC1EC882}" destId="{02A514B8-4292-4C67-87C6-4CB976DD7579}" srcOrd="0" destOrd="0" presId="urn:microsoft.com/office/officeart/2008/layout/NameandTitleOrganizationalChart"/>
-    <dgm:cxn modelId="{25581ABB-CB13-4EBE-8F6C-1B4AA6242C36}" type="presOf" srcId="{2E7A77D1-6C56-43D6-87A0-40862728D031}" destId="{E4260FE2-1710-40C5-BC63-4570CF865B9C}" srcOrd="0" destOrd="0" presId="urn:microsoft.com/office/officeart/2008/layout/NameandTitleOrganizationalChart"/>
-    <dgm:cxn modelId="{99CC0C4D-D329-444D-AC04-88118230D66A}" type="presOf" srcId="{2197EAE5-395A-483E-88A6-4C5B6AA5239A}" destId="{F19DA6BC-572B-4C7A-BC8B-1D61C5B074C2}" srcOrd="1" destOrd="0" presId="urn:microsoft.com/office/officeart/2008/layout/NameandTitleOrganizationalChart"/>
-    <dgm:cxn modelId="{8678D89D-F023-4DDB-8CCC-9266B1965F0F}" type="presOf" srcId="{988AE61F-9584-43E0-9ECE-3657EC0ACF61}" destId="{0CF1C454-A3F7-4EFC-8337-EE653A9D7548}" srcOrd="0" destOrd="0" presId="urn:microsoft.com/office/officeart/2008/layout/NameandTitleOrganizationalChart"/>
+    <dgm:cxn modelId="{06CB560D-CC8C-48F2-93B9-8185BB410BCB}" type="presOf" srcId="{D25351BB-64C6-4EE3-8FE0-052A12CEE86B}" destId="{98AA721D-5845-4008-AFC6-C2A85C5FDE13}" srcOrd="0" destOrd="0" presId="urn:microsoft.com/office/officeart/2008/layout/NameandTitleOrganizationalChart"/>
+    <dgm:cxn modelId="{8BF5720F-9F30-4F45-ADE4-72BB080BD4BA}" type="presOf" srcId="{988AE61F-9584-43E0-9ECE-3657EC0ACF61}" destId="{0CF1C454-A3F7-4EFC-8337-EE653A9D7548}" srcOrd="0" destOrd="0" presId="urn:microsoft.com/office/officeart/2008/layout/NameandTitleOrganizationalChart"/>
+    <dgm:cxn modelId="{68DF118B-788F-4838-BAFF-08EFFBB06631}" type="presOf" srcId="{7AFE973E-4D59-47DF-A6F6-E38074637834}" destId="{174DC120-6EB1-4104-A38F-0F84E638CE8A}" srcOrd="1" destOrd="0" presId="urn:microsoft.com/office/officeart/2008/layout/NameandTitleOrganizationalChart"/>
+    <dgm:cxn modelId="{9A9744BA-453D-4DA0-8385-38FE23600A58}" srcId="{E8542D3F-981F-40D4-8391-88FA9650D190}" destId="{91B97FBF-DFD2-4F87-A731-B924CC1EC882}" srcOrd="2" destOrd="0" parTransId="{36954071-A48E-4F6F-B44F-EB3C2DDF9DFB}" sibTransId="{1E0BBD39-E6B9-48A0-BF4C-C51868A96308}"/>
+    <dgm:cxn modelId="{3157E69B-F168-43A0-AD5C-5DEA5A724BAE}" type="presOf" srcId="{91B97FBF-DFD2-4F87-A731-B924CC1EC882}" destId="{9F75EA87-B0DD-4433-84E1-8C765370E5BA}" srcOrd="1" destOrd="0" presId="urn:microsoft.com/office/officeart/2008/layout/NameandTitleOrganizationalChart"/>
+    <dgm:cxn modelId="{189F48BF-5BFE-4966-B4EF-0BD4B345929F}" type="presOf" srcId="{7AFE973E-4D59-47DF-A6F6-E38074637834}" destId="{A2F9E9D7-3D01-496A-B49D-75EB51F1AD01}" srcOrd="0" destOrd="0" presId="urn:microsoft.com/office/officeart/2008/layout/NameandTitleOrganizationalChart"/>
+    <dgm:cxn modelId="{522AE6BF-F31E-4476-A13E-634A9761FEEB}" type="presOf" srcId="{FF78DE01-5DFE-4FA7-9671-57E7E3923820}" destId="{874FA54C-6EA1-470B-A3AA-F61D542129C9}" srcOrd="0" destOrd="0" presId="urn:microsoft.com/office/officeart/2008/layout/NameandTitleOrganizationalChart"/>
+    <dgm:cxn modelId="{4E74B4E4-641D-40E3-85B8-354DF409CCB3}" srcId="{E8542D3F-981F-40D4-8391-88FA9650D190}" destId="{D25351BB-64C6-4EE3-8FE0-052A12CEE86B}" srcOrd="0" destOrd="0" parTransId="{D44BEBD3-0573-47B4-803F-71E9759E78F4}" sibTransId="{22780603-8ECD-4BC5-8B39-7601C0C170A5}"/>
+    <dgm:cxn modelId="{6B6D41BC-C430-414D-BB3B-55B8D6D62805}" type="presOf" srcId="{1E0BBD39-E6B9-48A0-BF4C-C51868A96308}" destId="{1A8B9A62-0553-47B4-84C9-C1491EF1F180}" srcOrd="0" destOrd="0" presId="urn:microsoft.com/office/officeart/2008/layout/NameandTitleOrganizationalChart"/>
+    <dgm:cxn modelId="{00422119-3315-4CB3-8277-9427B4C32B7D}" srcId="{E8542D3F-981F-40D4-8391-88FA9650D190}" destId="{2197EAE5-395A-483E-88A6-4C5B6AA5239A}" srcOrd="1" destOrd="0" parTransId="{164FC797-B981-411E-910F-686E479406A0}" sibTransId="{CBB80DFD-8EDD-471F-939F-345E379DB93F}"/>
+    <dgm:cxn modelId="{B9BDBBD0-7B02-4DA9-A61F-E6AA51523DC6}" type="presOf" srcId="{E70C8F83-A43B-4BC8-9CDA-B931E723E160}" destId="{BFCC36A1-3259-4E38-9E40-C0D2F8038FCD}" srcOrd="0" destOrd="0" presId="urn:microsoft.com/office/officeart/2008/layout/NameandTitleOrganizationalChart"/>
+    <dgm:cxn modelId="{95D35792-0FBE-466D-9A08-89191E6A496A}" srcId="{91B97FBF-DFD2-4F87-A731-B924CC1EC882}" destId="{24432CBF-F984-4915-ADF8-D7152780EAB4}" srcOrd="0" destOrd="0" parTransId="{E70C8F83-A43B-4BC8-9CDA-B931E723E160}" sibTransId="{A758BB2D-D6C6-40AB-99AD-BD6DDC0ED7D1}"/>
+    <dgm:cxn modelId="{83DE62E3-9D10-44CE-9C83-09ABD78B5D9C}" type="presOf" srcId="{91B97FBF-DFD2-4F87-A731-B924CC1EC882}" destId="{02A514B8-4292-4C67-87C6-4CB976DD7579}" srcOrd="0" destOrd="0" presId="urn:microsoft.com/office/officeart/2008/layout/NameandTitleOrganizationalChart"/>
+    <dgm:cxn modelId="{FC2C9637-3342-4ACD-993B-41CD7C477619}" type="presOf" srcId="{CBB80DFD-8EDD-471F-939F-345E379DB93F}" destId="{6740CC56-5929-45D3-B2B1-71AE751FC7B6}" srcOrd="0" destOrd="0" presId="urn:microsoft.com/office/officeart/2008/layout/NameandTitleOrganizationalChart"/>
+    <dgm:cxn modelId="{9F8A2E64-9E31-46E8-8091-4682F395E8D9}" srcId="{91B97FBF-DFD2-4F87-A731-B924CC1EC882}" destId="{7AFE973E-4D59-47DF-A6F6-E38074637834}" srcOrd="1" destOrd="0" parTransId="{FF78DE01-5DFE-4FA7-9671-57E7E3923820}" sibTransId="{988AE61F-9584-43E0-9ECE-3657EC0ACF61}"/>
+    <dgm:cxn modelId="{82F95CCB-E447-404F-8EF8-94A79E5CCD88}" type="presOf" srcId="{D25351BB-64C6-4EE3-8FE0-052A12CEE86B}" destId="{42456D9B-CB62-458D-857C-5356C78F8EA0}" srcOrd="1" destOrd="0" presId="urn:microsoft.com/office/officeart/2008/layout/NameandTitleOrganizationalChart"/>
     <dgm:cxn modelId="{62490700-E966-4C5E-A9B0-3F493AE5C992}" srcId="{91B97FBF-DFD2-4F87-A731-B924CC1EC882}" destId="{2E7A77D1-6C56-43D6-87A0-40862728D031}" srcOrd="2" destOrd="0" parTransId="{5A5DBBFE-3EDB-4245-BC55-D5E43E0BE574}" sibTransId="{5A2F89E1-A06C-47C1-B23D-BDECC88DAEA9}"/>
-    <dgm:cxn modelId="{A40DE18C-07A2-48BE-8D95-572C87D0D998}" type="presOf" srcId="{91B97FBF-DFD2-4F87-A731-B924CC1EC882}" destId="{9F75EA87-B0DD-4433-84E1-8C765370E5BA}" srcOrd="1" destOrd="0" presId="urn:microsoft.com/office/officeart/2008/layout/NameandTitleOrganizationalChart"/>
-    <dgm:cxn modelId="{0CB2D6B4-8337-40FF-BC25-5DE29FB10DFE}" type="presOf" srcId="{24432CBF-F984-4915-ADF8-D7152780EAB4}" destId="{01EB3CE6-C4E9-44E5-8738-75F8C2035E09}" srcOrd="1" destOrd="0" presId="urn:microsoft.com/office/officeart/2008/layout/NameandTitleOrganizationalChart"/>
-    <dgm:cxn modelId="{9F8A2E64-9E31-46E8-8091-4682F395E8D9}" srcId="{91B97FBF-DFD2-4F87-A731-B924CC1EC882}" destId="{7AFE973E-4D59-47DF-A6F6-E38074637834}" srcOrd="1" destOrd="0" parTransId="{FF78DE01-5DFE-4FA7-9671-57E7E3923820}" sibTransId="{988AE61F-9584-43E0-9ECE-3657EC0ACF61}"/>
-    <dgm:cxn modelId="{12FC4974-2341-470E-9403-1B42F8C59829}" type="presOf" srcId="{A758BB2D-D6C6-40AB-99AD-BD6DDC0ED7D1}" destId="{5A3D22AF-E0CC-4CD0-8688-B46046610554}" srcOrd="0" destOrd="0" presId="urn:microsoft.com/office/officeart/2008/layout/NameandTitleOrganizationalChart"/>
-    <dgm:cxn modelId="{C2A27CFE-8326-4458-9BAA-703054ADEF8F}" type="presOf" srcId="{7AFE973E-4D59-47DF-A6F6-E38074637834}" destId="{A2F9E9D7-3D01-496A-B49D-75EB51F1AD01}" srcOrd="0" destOrd="0" presId="urn:microsoft.com/office/officeart/2008/layout/NameandTitleOrganizationalChart"/>
-    <dgm:cxn modelId="{3452ACE2-C100-4775-B7B8-B74628241C04}" type="presOf" srcId="{FF78DE01-5DFE-4FA7-9671-57E7E3923820}" destId="{874FA54C-6EA1-470B-A3AA-F61D542129C9}" srcOrd="0" destOrd="0" presId="urn:microsoft.com/office/officeart/2008/layout/NameandTitleOrganizationalChart"/>
-    <dgm:cxn modelId="{AC65D915-0594-4E25-B9D4-9FF0AA16A49A}" type="presOf" srcId="{2197EAE5-395A-483E-88A6-4C5B6AA5239A}" destId="{60199C66-8E5E-444B-804B-7B6E0AB37D1C}" srcOrd="0" destOrd="0" presId="urn:microsoft.com/office/officeart/2008/layout/NameandTitleOrganizationalChart"/>
-    <dgm:cxn modelId="{D01ACAC7-BE50-4EBF-9371-80CC2118AB22}" type="presOf" srcId="{D25351BB-64C6-4EE3-8FE0-052A12CEE86B}" destId="{98AA721D-5845-4008-AFC6-C2A85C5FDE13}" srcOrd="0" destOrd="0" presId="urn:microsoft.com/office/officeart/2008/layout/NameandTitleOrganizationalChart"/>
-    <dgm:cxn modelId="{A0421C30-1C25-496B-88A9-BA1AB654FAA3}" type="presOf" srcId="{2E7A77D1-6C56-43D6-87A0-40862728D031}" destId="{72EFAF88-E5B1-4F89-897E-DF4F0E41259A}" srcOrd="1" destOrd="0" presId="urn:microsoft.com/office/officeart/2008/layout/NameandTitleOrganizationalChart"/>
-    <dgm:cxn modelId="{00422119-3315-4CB3-8277-9427B4C32B7D}" srcId="{E8542D3F-981F-40D4-8391-88FA9650D190}" destId="{2197EAE5-395A-483E-88A6-4C5B6AA5239A}" srcOrd="1" destOrd="0" parTransId="{164FC797-B981-411E-910F-686E479406A0}" sibTransId="{CBB80DFD-8EDD-471F-939F-345E379DB93F}"/>
-    <dgm:cxn modelId="{95D35792-0FBE-466D-9A08-89191E6A496A}" srcId="{91B97FBF-DFD2-4F87-A731-B924CC1EC882}" destId="{24432CBF-F984-4915-ADF8-D7152780EAB4}" srcOrd="0" destOrd="0" parTransId="{E70C8F83-A43B-4BC8-9CDA-B931E723E160}" sibTransId="{A758BB2D-D6C6-40AB-99AD-BD6DDC0ED7D1}"/>
-    <dgm:cxn modelId="{B9130937-438D-4BB5-B029-3B55724779D1}" type="presOf" srcId="{E8542D3F-981F-40D4-8391-88FA9650D190}" destId="{F7069A50-1959-489B-AF03-EFFC7880D0CB}" srcOrd="0" destOrd="0" presId="urn:microsoft.com/office/officeart/2008/layout/NameandTitleOrganizationalChart"/>
-    <dgm:cxn modelId="{5A8BC5DC-F1F8-4FD0-B2A9-A48FE201905D}" type="presOf" srcId="{1E0BBD39-E6B9-48A0-BF4C-C51868A96308}" destId="{1A8B9A62-0553-47B4-84C9-C1491EF1F180}" srcOrd="0" destOrd="0" presId="urn:microsoft.com/office/officeart/2008/layout/NameandTitleOrganizationalChart"/>
-    <dgm:cxn modelId="{51396E47-E9A3-4094-AAD6-0868DAEE0B0E}" type="presOf" srcId="{E70C8F83-A43B-4BC8-9CDA-B931E723E160}" destId="{BFCC36A1-3259-4E38-9E40-C0D2F8038FCD}" srcOrd="0" destOrd="0" presId="urn:microsoft.com/office/officeart/2008/layout/NameandTitleOrganizationalChart"/>
-    <dgm:cxn modelId="{9A9744BA-453D-4DA0-8385-38FE23600A58}" srcId="{E8542D3F-981F-40D4-8391-88FA9650D190}" destId="{91B97FBF-DFD2-4F87-A731-B924CC1EC882}" srcOrd="2" destOrd="0" parTransId="{36954071-A48E-4F6F-B44F-EB3C2DDF9DFB}" sibTransId="{1E0BBD39-E6B9-48A0-BF4C-C51868A96308}"/>
-    <dgm:cxn modelId="{6CA827EF-DD0A-4D5D-BFA1-201F8A2B0636}" type="presOf" srcId="{5A2F89E1-A06C-47C1-B23D-BDECC88DAEA9}" destId="{E1DB4E5E-938C-4A8F-B75B-2E78F221C871}" srcOrd="0" destOrd="0" presId="urn:microsoft.com/office/officeart/2008/layout/NameandTitleOrganizationalChart"/>
-    <dgm:cxn modelId="{9A8E77CF-DCB0-4027-BB2E-DDE5E9FD0BD5}" type="presOf" srcId="{CBB80DFD-8EDD-471F-939F-345E379DB93F}" destId="{6740CC56-5929-45D3-B2B1-71AE751FC7B6}" srcOrd="0" destOrd="0" presId="urn:microsoft.com/office/officeart/2008/layout/NameandTitleOrganizationalChart"/>
-    <dgm:cxn modelId="{4E74B4E4-641D-40E3-85B8-354DF409CCB3}" srcId="{E8542D3F-981F-40D4-8391-88FA9650D190}" destId="{D25351BB-64C6-4EE3-8FE0-052A12CEE86B}" srcOrd="0" destOrd="0" parTransId="{D44BEBD3-0573-47B4-803F-71E9759E78F4}" sibTransId="{22780603-8ECD-4BC5-8B39-7601C0C170A5}"/>
-    <dgm:cxn modelId="{EA7107B4-AE7E-4D40-A87A-9A4E4C443468}" type="presOf" srcId="{24432CBF-F984-4915-ADF8-D7152780EAB4}" destId="{E5D059DC-D800-4B78-AEA8-7499EF904332}" srcOrd="0" destOrd="0" presId="urn:microsoft.com/office/officeart/2008/layout/NameandTitleOrganizationalChart"/>
-    <dgm:cxn modelId="{D21B0709-EC61-4AB5-B0DA-131EA16172AE}" type="presOf" srcId="{5A5DBBFE-3EDB-4245-BC55-D5E43E0BE574}" destId="{59BAB440-A1F3-4AB8-86A0-8DB456C35EAF}" srcOrd="0" destOrd="0" presId="urn:microsoft.com/office/officeart/2008/layout/NameandTitleOrganizationalChart"/>
-    <dgm:cxn modelId="{80874285-D470-4745-9DC2-C15A4DC72D81}" type="presOf" srcId="{22780603-8ECD-4BC5-8B39-7601C0C170A5}" destId="{EF64EEC5-32DD-4345-B9E1-D33F57547420}" srcOrd="0" destOrd="0" presId="urn:microsoft.com/office/officeart/2008/layout/NameandTitleOrganizationalChart"/>
-    <dgm:cxn modelId="{70240D72-AC0E-44A2-89A7-2DB48534B8F9}" type="presParOf" srcId="{F7069A50-1959-489B-AF03-EFFC7880D0CB}" destId="{18D99064-F35F-4570-9668-D8E6E8A1B1D4}" srcOrd="0" destOrd="0" presId="urn:microsoft.com/office/officeart/2008/layout/NameandTitleOrganizationalChart"/>
-    <dgm:cxn modelId="{E9EBB484-7881-44E2-993F-BE78278269FC}" type="presParOf" srcId="{18D99064-F35F-4570-9668-D8E6E8A1B1D4}" destId="{9076C42E-D04F-4C76-9ECE-C734A755C632}" srcOrd="0" destOrd="0" presId="urn:microsoft.com/office/officeart/2008/layout/NameandTitleOrganizationalChart"/>
-    <dgm:cxn modelId="{35B19391-3DAD-4E13-9EBE-1887F42E7A97}" type="presParOf" srcId="{9076C42E-D04F-4C76-9ECE-C734A755C632}" destId="{98AA721D-5845-4008-AFC6-C2A85C5FDE13}" srcOrd="0" destOrd="0" presId="urn:microsoft.com/office/officeart/2008/layout/NameandTitleOrganizationalChart"/>
-    <dgm:cxn modelId="{FA269ACD-5A24-44DA-BD26-BD0A9CDAA827}" type="presParOf" srcId="{9076C42E-D04F-4C76-9ECE-C734A755C632}" destId="{EF64EEC5-32DD-4345-B9E1-D33F57547420}" srcOrd="1" destOrd="0" presId="urn:microsoft.com/office/officeart/2008/layout/NameandTitleOrganizationalChart"/>
-    <dgm:cxn modelId="{D9FD9506-C8EF-4C9E-B93A-38D3FA6B2E32}" type="presParOf" srcId="{9076C42E-D04F-4C76-9ECE-C734A755C632}" destId="{42456D9B-CB62-458D-857C-5356C78F8EA0}" srcOrd="2" destOrd="0" presId="urn:microsoft.com/office/officeart/2008/layout/NameandTitleOrganizationalChart"/>
-    <dgm:cxn modelId="{725AEEC6-519B-4D69-B535-BD657E2D7A79}" type="presParOf" srcId="{18D99064-F35F-4570-9668-D8E6E8A1B1D4}" destId="{AF8C8CC1-E6D5-4917-9266-D5E79B40B2B7}" srcOrd="1" destOrd="0" presId="urn:microsoft.com/office/officeart/2008/layout/NameandTitleOrganizationalChart"/>
-    <dgm:cxn modelId="{8ECFCA9A-D2FE-4841-BB19-34444DF4C5A2}" type="presParOf" srcId="{18D99064-F35F-4570-9668-D8E6E8A1B1D4}" destId="{B0A3F549-2922-439B-8AF7-C46E039B530C}" srcOrd="2" destOrd="0" presId="urn:microsoft.com/office/officeart/2008/layout/NameandTitleOrganizationalChart"/>
-    <dgm:cxn modelId="{C3661355-445F-4056-B210-127F06AE2BFE}" type="presParOf" srcId="{F7069A50-1959-489B-AF03-EFFC7880D0CB}" destId="{84CE0B5A-1D72-4A14-B3F3-4AB80B56BCA0}" srcOrd="1" destOrd="0" presId="urn:microsoft.com/office/officeart/2008/layout/NameandTitleOrganizationalChart"/>
-    <dgm:cxn modelId="{BC2CD4A3-0F84-4F6D-BB91-91D918DD39A8}" type="presParOf" srcId="{84CE0B5A-1D72-4A14-B3F3-4AB80B56BCA0}" destId="{1168129B-5D02-499C-9C2A-4E8650616D1C}" srcOrd="0" destOrd="0" presId="urn:microsoft.com/office/officeart/2008/layout/NameandTitleOrganizationalChart"/>
-    <dgm:cxn modelId="{243F569B-9C01-4D28-BCF4-930BEA3208BA}" type="presParOf" srcId="{1168129B-5D02-499C-9C2A-4E8650616D1C}" destId="{60199C66-8E5E-444B-804B-7B6E0AB37D1C}" srcOrd="0" destOrd="0" presId="urn:microsoft.com/office/officeart/2008/layout/NameandTitleOrganizationalChart"/>
-    <dgm:cxn modelId="{AB988DA6-E903-4DF1-A53A-7E78B8D6FB32}" type="presParOf" srcId="{1168129B-5D02-499C-9C2A-4E8650616D1C}" destId="{6740CC56-5929-45D3-B2B1-71AE751FC7B6}" srcOrd="1" destOrd="0" presId="urn:microsoft.com/office/officeart/2008/layout/NameandTitleOrganizationalChart"/>
-    <dgm:cxn modelId="{B641005D-044B-4C94-84CF-B2262262011D}" type="presParOf" srcId="{1168129B-5D02-499C-9C2A-4E8650616D1C}" destId="{F19DA6BC-572B-4C7A-BC8B-1D61C5B074C2}" srcOrd="2" destOrd="0" presId="urn:microsoft.com/office/officeart/2008/layout/NameandTitleOrganizationalChart"/>
-    <dgm:cxn modelId="{E1C525F9-8F84-46E5-A450-4AA1B0F6ED98}" type="presParOf" srcId="{84CE0B5A-1D72-4A14-B3F3-4AB80B56BCA0}" destId="{1B760874-17AD-4EE0-9707-5A8DC324F639}" srcOrd="1" destOrd="0" presId="urn:microsoft.com/office/officeart/2008/layout/NameandTitleOrganizationalChart"/>
-    <dgm:cxn modelId="{BC7ECA84-E537-4C81-907E-D56687BE3B22}" type="presParOf" srcId="{84CE0B5A-1D72-4A14-B3F3-4AB80B56BCA0}" destId="{98708A22-2F52-4076-948C-2BB327B44E02}" srcOrd="2" destOrd="0" presId="urn:microsoft.com/office/officeart/2008/layout/NameandTitleOrganizationalChart"/>
-    <dgm:cxn modelId="{CD921E37-44BA-4DBD-85E8-1A44354248BD}" type="presParOf" srcId="{F7069A50-1959-489B-AF03-EFFC7880D0CB}" destId="{F60490DB-BE25-47A7-9F0E-C7EC78788C31}" srcOrd="2" destOrd="0" presId="urn:microsoft.com/office/officeart/2008/layout/NameandTitleOrganizationalChart"/>
-    <dgm:cxn modelId="{F2C435A8-AED2-4588-A305-D8ED7D89C0E5}" type="presParOf" srcId="{F60490DB-BE25-47A7-9F0E-C7EC78788C31}" destId="{FA867051-451C-4956-8E1D-AB5E87342340}" srcOrd="0" destOrd="0" presId="urn:microsoft.com/office/officeart/2008/layout/NameandTitleOrganizationalChart"/>
-    <dgm:cxn modelId="{6122408E-45F2-43FA-BC5B-FD25634CB1AE}" type="presParOf" srcId="{FA867051-451C-4956-8E1D-AB5E87342340}" destId="{02A514B8-4292-4C67-87C6-4CB976DD7579}" srcOrd="0" destOrd="0" presId="urn:microsoft.com/office/officeart/2008/layout/NameandTitleOrganizationalChart"/>
-    <dgm:cxn modelId="{AC4B5DED-B269-4B02-B5A8-55C55836762B}" type="presParOf" srcId="{FA867051-451C-4956-8E1D-AB5E87342340}" destId="{1A8B9A62-0553-47B4-84C9-C1491EF1F180}" srcOrd="1" destOrd="0" presId="urn:microsoft.com/office/officeart/2008/layout/NameandTitleOrganizationalChart"/>
-    <dgm:cxn modelId="{A9BBFFEA-1BA8-4675-AD08-83317B785DB8}" type="presParOf" srcId="{FA867051-451C-4956-8E1D-AB5E87342340}" destId="{9F75EA87-B0DD-4433-84E1-8C765370E5BA}" srcOrd="2" destOrd="0" presId="urn:microsoft.com/office/officeart/2008/layout/NameandTitleOrganizationalChart"/>
-    <dgm:cxn modelId="{382C9F53-D031-4997-A3E0-CC49D40B9C16}" type="presParOf" srcId="{F60490DB-BE25-47A7-9F0E-C7EC78788C31}" destId="{6B7736CD-DE95-4DBD-8781-F41546DA9956}" srcOrd="1" destOrd="0" presId="urn:microsoft.com/office/officeart/2008/layout/NameandTitleOrganizationalChart"/>
-    <dgm:cxn modelId="{07D51212-DF83-422D-ACC3-A40BE9DD6369}" type="presParOf" srcId="{6B7736CD-DE95-4DBD-8781-F41546DA9956}" destId="{BFCC36A1-3259-4E38-9E40-C0D2F8038FCD}" srcOrd="0" destOrd="0" presId="urn:microsoft.com/office/officeart/2008/layout/NameandTitleOrganizationalChart"/>
-    <dgm:cxn modelId="{35943F74-14A7-42C4-B66C-5DB9CAB07009}" type="presParOf" srcId="{6B7736CD-DE95-4DBD-8781-F41546DA9956}" destId="{64396AD2-BF83-42F9-8763-C03191560838}" srcOrd="1" destOrd="0" presId="urn:microsoft.com/office/officeart/2008/layout/NameandTitleOrganizationalChart"/>
-    <dgm:cxn modelId="{FB96A960-4F2F-4688-9BF0-DA831FDBE7C1}" type="presParOf" srcId="{64396AD2-BF83-42F9-8763-C03191560838}" destId="{7AF2DC6B-E8D8-4E1C-8131-D961CD4E15DD}" srcOrd="0" destOrd="0" presId="urn:microsoft.com/office/officeart/2008/layout/NameandTitleOrganizationalChart"/>
-    <dgm:cxn modelId="{20D5F344-88B4-49F1-B4FE-92CE0B0F1D78}" type="presParOf" srcId="{7AF2DC6B-E8D8-4E1C-8131-D961CD4E15DD}" destId="{E5D059DC-D800-4B78-AEA8-7499EF904332}" srcOrd="0" destOrd="0" presId="urn:microsoft.com/office/officeart/2008/layout/NameandTitleOrganizationalChart"/>
-    <dgm:cxn modelId="{A8E16098-E4A6-4AF5-8DC8-5EF3739A89AB}" type="presParOf" srcId="{7AF2DC6B-E8D8-4E1C-8131-D961CD4E15DD}" destId="{5A3D22AF-E0CC-4CD0-8688-B46046610554}" srcOrd="1" destOrd="0" presId="urn:microsoft.com/office/officeart/2008/layout/NameandTitleOrganizationalChart"/>
-    <dgm:cxn modelId="{4245C7A1-3FD7-411B-A266-C0D85AEA87F4}" type="presParOf" srcId="{7AF2DC6B-E8D8-4E1C-8131-D961CD4E15DD}" destId="{01EB3CE6-C4E9-44E5-8738-75F8C2035E09}" srcOrd="2" destOrd="0" presId="urn:microsoft.com/office/officeart/2008/layout/NameandTitleOrganizationalChart"/>
-    <dgm:cxn modelId="{D3EFA759-363B-49A7-A248-C0C0DE320A8C}" type="presParOf" srcId="{64396AD2-BF83-42F9-8763-C03191560838}" destId="{BD5C084A-C344-47BF-9E64-60680F0341B2}" srcOrd="1" destOrd="0" presId="urn:microsoft.com/office/officeart/2008/layout/NameandTitleOrganizationalChart"/>
-    <dgm:cxn modelId="{AA523A25-1B70-4D23-BF26-01F000D30087}" type="presParOf" srcId="{64396AD2-BF83-42F9-8763-C03191560838}" destId="{BB04C491-320A-4695-8C27-E579D832DDA3}" srcOrd="2" destOrd="0" presId="urn:microsoft.com/office/officeart/2008/layout/NameandTitleOrganizationalChart"/>
-    <dgm:cxn modelId="{4331D681-8FCE-401F-B56D-2429EC916A40}" type="presParOf" srcId="{6B7736CD-DE95-4DBD-8781-F41546DA9956}" destId="{874FA54C-6EA1-470B-A3AA-F61D542129C9}" srcOrd="2" destOrd="0" presId="urn:microsoft.com/office/officeart/2008/layout/NameandTitleOrganizationalChart"/>
-    <dgm:cxn modelId="{EDCD9730-18FB-423C-9695-E888A8BFD607}" type="presParOf" srcId="{6B7736CD-DE95-4DBD-8781-F41546DA9956}" destId="{20D2C00A-241B-4277-9502-FAB1D0BC5A4D}" srcOrd="3" destOrd="0" presId="urn:microsoft.com/office/officeart/2008/layout/NameandTitleOrganizationalChart"/>
-    <dgm:cxn modelId="{E7B07ACE-9D30-4B48-B65B-87A5BC171D30}" type="presParOf" srcId="{20D2C00A-241B-4277-9502-FAB1D0BC5A4D}" destId="{3E6EF1A2-C778-483A-91BD-E55115A49508}" srcOrd="0" destOrd="0" presId="urn:microsoft.com/office/officeart/2008/layout/NameandTitleOrganizationalChart"/>
-    <dgm:cxn modelId="{FCDBE12C-BE0C-45AC-95C7-7BC18C6EDCF3}" type="presParOf" srcId="{3E6EF1A2-C778-483A-91BD-E55115A49508}" destId="{A2F9E9D7-3D01-496A-B49D-75EB51F1AD01}" srcOrd="0" destOrd="0" presId="urn:microsoft.com/office/officeart/2008/layout/NameandTitleOrganizationalChart"/>
-    <dgm:cxn modelId="{F43C048A-D25A-4ECD-BACE-B537E616A3A1}" type="presParOf" srcId="{3E6EF1A2-C778-483A-91BD-E55115A49508}" destId="{0CF1C454-A3F7-4EFC-8337-EE653A9D7548}" srcOrd="1" destOrd="0" presId="urn:microsoft.com/office/officeart/2008/layout/NameandTitleOrganizationalChart"/>
-    <dgm:cxn modelId="{3F1DB170-8962-4F1F-B014-B7B929BF5FBF}" type="presParOf" srcId="{3E6EF1A2-C778-483A-91BD-E55115A49508}" destId="{174DC120-6EB1-4104-A38F-0F84E638CE8A}" srcOrd="2" destOrd="0" presId="urn:microsoft.com/office/officeart/2008/layout/NameandTitleOrganizationalChart"/>
-    <dgm:cxn modelId="{1821B7B9-5BF1-42F2-8C97-790EC2FD482B}" type="presParOf" srcId="{20D2C00A-241B-4277-9502-FAB1D0BC5A4D}" destId="{683EDDE8-B132-48BE-B6CB-2A6123D95094}" srcOrd="1" destOrd="0" presId="urn:microsoft.com/office/officeart/2008/layout/NameandTitleOrganizationalChart"/>
-    <dgm:cxn modelId="{600B26CF-C901-4607-8501-DF564E2AE979}" type="presParOf" srcId="{20D2C00A-241B-4277-9502-FAB1D0BC5A4D}" destId="{5D5BD00C-2988-44BA-AC48-CFFDDF402403}" srcOrd="2" destOrd="0" presId="urn:microsoft.com/office/officeart/2008/layout/NameandTitleOrganizationalChart"/>
-    <dgm:cxn modelId="{21A3E231-01ED-4919-B201-FFCFF9BCDF97}" type="presParOf" srcId="{6B7736CD-DE95-4DBD-8781-F41546DA9956}" destId="{59BAB440-A1F3-4AB8-86A0-8DB456C35EAF}" srcOrd="4" destOrd="0" presId="urn:microsoft.com/office/officeart/2008/layout/NameandTitleOrganizationalChart"/>
-    <dgm:cxn modelId="{BE07581A-0628-4A5E-AA2B-06F6233F5A9C}" type="presParOf" srcId="{6B7736CD-DE95-4DBD-8781-F41546DA9956}" destId="{2FC04755-04FD-4B67-8F4A-BDFEDA607091}" srcOrd="5" destOrd="0" presId="urn:microsoft.com/office/officeart/2008/layout/NameandTitleOrganizationalChart"/>
-    <dgm:cxn modelId="{5EC63530-C7C4-4CA0-87E8-7AEC2DEBB787}" type="presParOf" srcId="{2FC04755-04FD-4B67-8F4A-BDFEDA607091}" destId="{34E774A2-3625-437A-88F5-F699D3FFFE23}" srcOrd="0" destOrd="0" presId="urn:microsoft.com/office/officeart/2008/layout/NameandTitleOrganizationalChart"/>
-    <dgm:cxn modelId="{0FA9B97F-78EE-4CC0-A9EA-3872D578CAA8}" type="presParOf" srcId="{34E774A2-3625-437A-88F5-F699D3FFFE23}" destId="{E4260FE2-1710-40C5-BC63-4570CF865B9C}" srcOrd="0" destOrd="0" presId="urn:microsoft.com/office/officeart/2008/layout/NameandTitleOrganizationalChart"/>
-    <dgm:cxn modelId="{20BAE4E2-1A02-4769-99DE-95F921AB43C0}" type="presParOf" srcId="{34E774A2-3625-437A-88F5-F699D3FFFE23}" destId="{E1DB4E5E-938C-4A8F-B75B-2E78F221C871}" srcOrd="1" destOrd="0" presId="urn:microsoft.com/office/officeart/2008/layout/NameandTitleOrganizationalChart"/>
-    <dgm:cxn modelId="{8ECE9172-279D-4EF9-88DA-4B9823525EDC}" type="presParOf" srcId="{34E774A2-3625-437A-88F5-F699D3FFFE23}" destId="{72EFAF88-E5B1-4F89-897E-DF4F0E41259A}" srcOrd="2" destOrd="0" presId="urn:microsoft.com/office/officeart/2008/layout/NameandTitleOrganizationalChart"/>
-    <dgm:cxn modelId="{23E582FE-AD0F-4B4C-BFE0-FCAC43B890EC}" type="presParOf" srcId="{2FC04755-04FD-4B67-8F4A-BDFEDA607091}" destId="{EB028A3E-C5DE-4B45-A1FC-04C36283034B}" srcOrd="1" destOrd="0" presId="urn:microsoft.com/office/officeart/2008/layout/NameandTitleOrganizationalChart"/>
-    <dgm:cxn modelId="{330DBDB8-E485-4C8D-92DD-BF0DBB95B179}" type="presParOf" srcId="{2FC04755-04FD-4B67-8F4A-BDFEDA607091}" destId="{8511C9C9-A80B-4553-9A9B-8D93F00BA1FC}" srcOrd="2" destOrd="0" presId="urn:microsoft.com/office/officeart/2008/layout/NameandTitleOrganizationalChart"/>
-    <dgm:cxn modelId="{64BD5C7A-074D-446C-8EF5-8986DFA848E0}" type="presParOf" srcId="{F60490DB-BE25-47A7-9F0E-C7EC78788C31}" destId="{7772A3B9-F4C8-4DC0-8BA6-4B466F6098AC}" srcOrd="2" destOrd="0" presId="urn:microsoft.com/office/officeart/2008/layout/NameandTitleOrganizationalChart"/>
+    <dgm:cxn modelId="{42A4E98A-E059-4D64-9ADB-4552C5FCE61E}" type="presOf" srcId="{5A2F89E1-A06C-47C1-B23D-BDECC88DAEA9}" destId="{E1DB4E5E-938C-4A8F-B75B-2E78F221C871}" srcOrd="0" destOrd="0" presId="urn:microsoft.com/office/officeart/2008/layout/NameandTitleOrganizationalChart"/>
+    <dgm:cxn modelId="{3FD69CA7-985D-4E34-8F22-8AA60D79C74C}" type="presOf" srcId="{2197EAE5-395A-483E-88A6-4C5B6AA5239A}" destId="{60199C66-8E5E-444B-804B-7B6E0AB37D1C}" srcOrd="0" destOrd="0" presId="urn:microsoft.com/office/officeart/2008/layout/NameandTitleOrganizationalChart"/>
+    <dgm:cxn modelId="{9D180539-ED39-468C-B161-149C6BC22B41}" type="presOf" srcId="{5A5DBBFE-3EDB-4245-BC55-D5E43E0BE574}" destId="{59BAB440-A1F3-4AB8-86A0-8DB456C35EAF}" srcOrd="0" destOrd="0" presId="urn:microsoft.com/office/officeart/2008/layout/NameandTitleOrganizationalChart"/>
+    <dgm:cxn modelId="{9FC79EB0-D449-4749-BCF1-7A75DAC1E698}" type="presOf" srcId="{24432CBF-F984-4915-ADF8-D7152780EAB4}" destId="{E5D059DC-D800-4B78-AEA8-7499EF904332}" srcOrd="0" destOrd="0" presId="urn:microsoft.com/office/officeart/2008/layout/NameandTitleOrganizationalChart"/>
+    <dgm:cxn modelId="{5042AF75-7006-4463-9138-515BE95D4830}" type="presOf" srcId="{E8542D3F-981F-40D4-8391-88FA9650D190}" destId="{F7069A50-1959-489B-AF03-EFFC7880D0CB}" srcOrd="0" destOrd="0" presId="urn:microsoft.com/office/officeart/2008/layout/NameandTitleOrganizationalChart"/>
+    <dgm:cxn modelId="{B087F544-1F9E-481A-9DE9-C4FC71278D6C}" type="presOf" srcId="{2E7A77D1-6C56-43D6-87A0-40862728D031}" destId="{E4260FE2-1710-40C5-BC63-4570CF865B9C}" srcOrd="0" destOrd="0" presId="urn:microsoft.com/office/officeart/2008/layout/NameandTitleOrganizationalChart"/>
+    <dgm:cxn modelId="{9A93BC1C-9270-4E0E-A42C-443A3BD761C5}" type="presOf" srcId="{A758BB2D-D6C6-40AB-99AD-BD6DDC0ED7D1}" destId="{5A3D22AF-E0CC-4CD0-8688-B46046610554}" srcOrd="0" destOrd="0" presId="urn:microsoft.com/office/officeart/2008/layout/NameandTitleOrganizationalChart"/>
+    <dgm:cxn modelId="{0D1587FA-A571-4F7B-86FF-45E11F6CA472}" type="presOf" srcId="{2197EAE5-395A-483E-88A6-4C5B6AA5239A}" destId="{F19DA6BC-572B-4C7A-BC8B-1D61C5B074C2}" srcOrd="1" destOrd="0" presId="urn:microsoft.com/office/officeart/2008/layout/NameandTitleOrganizationalChart"/>
+    <dgm:cxn modelId="{7CAEA829-2790-4059-AA73-F781655F4DA2}" type="presOf" srcId="{2E7A77D1-6C56-43D6-87A0-40862728D031}" destId="{72EFAF88-E5B1-4F89-897E-DF4F0E41259A}" srcOrd="1" destOrd="0" presId="urn:microsoft.com/office/officeart/2008/layout/NameandTitleOrganizationalChart"/>
+    <dgm:cxn modelId="{062294C5-BDE8-4FBD-89A8-A2B53FC42EA7}" type="presOf" srcId="{22780603-8ECD-4BC5-8B39-7601C0C170A5}" destId="{EF64EEC5-32DD-4345-B9E1-D33F57547420}" srcOrd="0" destOrd="0" presId="urn:microsoft.com/office/officeart/2008/layout/NameandTitleOrganizationalChart"/>
+    <dgm:cxn modelId="{D2436599-95A1-4DE3-AA67-8E6D47EF4639}" type="presOf" srcId="{24432CBF-F984-4915-ADF8-D7152780EAB4}" destId="{01EB3CE6-C4E9-44E5-8738-75F8C2035E09}" srcOrd="1" destOrd="0" presId="urn:microsoft.com/office/officeart/2008/layout/NameandTitleOrganizationalChart"/>
+    <dgm:cxn modelId="{B15E53D6-6D47-4BAD-B7D3-6781255E484E}" type="presParOf" srcId="{F7069A50-1959-489B-AF03-EFFC7880D0CB}" destId="{18D99064-F35F-4570-9668-D8E6E8A1B1D4}" srcOrd="0" destOrd="0" presId="urn:microsoft.com/office/officeart/2008/layout/NameandTitleOrganizationalChart"/>
+    <dgm:cxn modelId="{FAA557D9-6331-4BBC-9D88-89DBB8496F31}" type="presParOf" srcId="{18D99064-F35F-4570-9668-D8E6E8A1B1D4}" destId="{9076C42E-D04F-4C76-9ECE-C734A755C632}" srcOrd="0" destOrd="0" presId="urn:microsoft.com/office/officeart/2008/layout/NameandTitleOrganizationalChart"/>
+    <dgm:cxn modelId="{BDB3576B-AB03-4F89-9E77-8A39E2A977BA}" type="presParOf" srcId="{9076C42E-D04F-4C76-9ECE-C734A755C632}" destId="{98AA721D-5845-4008-AFC6-C2A85C5FDE13}" srcOrd="0" destOrd="0" presId="urn:microsoft.com/office/officeart/2008/layout/NameandTitleOrganizationalChart"/>
+    <dgm:cxn modelId="{47C695B6-2573-400D-BDC1-395490C5C46C}" type="presParOf" srcId="{9076C42E-D04F-4C76-9ECE-C734A755C632}" destId="{EF64EEC5-32DD-4345-B9E1-D33F57547420}" srcOrd="1" destOrd="0" presId="urn:microsoft.com/office/officeart/2008/layout/NameandTitleOrganizationalChart"/>
+    <dgm:cxn modelId="{2A238C48-E5CF-447D-BE2A-3A4DD580AA92}" type="presParOf" srcId="{9076C42E-D04F-4C76-9ECE-C734A755C632}" destId="{42456D9B-CB62-458D-857C-5356C78F8EA0}" srcOrd="2" destOrd="0" presId="urn:microsoft.com/office/officeart/2008/layout/NameandTitleOrganizationalChart"/>
+    <dgm:cxn modelId="{4F32CFC5-1683-4417-86BC-4F6B150F8251}" type="presParOf" srcId="{18D99064-F35F-4570-9668-D8E6E8A1B1D4}" destId="{AF8C8CC1-E6D5-4917-9266-D5E79B40B2B7}" srcOrd="1" destOrd="0" presId="urn:microsoft.com/office/officeart/2008/layout/NameandTitleOrganizationalChart"/>
+    <dgm:cxn modelId="{5C255EFA-3175-49F6-9895-106C328A5D08}" type="presParOf" srcId="{18D99064-F35F-4570-9668-D8E6E8A1B1D4}" destId="{B0A3F549-2922-439B-8AF7-C46E039B530C}" srcOrd="2" destOrd="0" presId="urn:microsoft.com/office/officeart/2008/layout/NameandTitleOrganizationalChart"/>
+    <dgm:cxn modelId="{399C1346-636B-4BD2-999F-08D7C9E52B15}" type="presParOf" srcId="{F7069A50-1959-489B-AF03-EFFC7880D0CB}" destId="{84CE0B5A-1D72-4A14-B3F3-4AB80B56BCA0}" srcOrd="1" destOrd="0" presId="urn:microsoft.com/office/officeart/2008/layout/NameandTitleOrganizationalChart"/>
+    <dgm:cxn modelId="{B88F386B-4040-4D7D-950F-F9276F4576D9}" type="presParOf" srcId="{84CE0B5A-1D72-4A14-B3F3-4AB80B56BCA0}" destId="{1168129B-5D02-499C-9C2A-4E8650616D1C}" srcOrd="0" destOrd="0" presId="urn:microsoft.com/office/officeart/2008/layout/NameandTitleOrganizationalChart"/>
+    <dgm:cxn modelId="{579F110B-7747-46DF-B951-1A0F819C82B6}" type="presParOf" srcId="{1168129B-5D02-499C-9C2A-4E8650616D1C}" destId="{60199C66-8E5E-444B-804B-7B6E0AB37D1C}" srcOrd="0" destOrd="0" presId="urn:microsoft.com/office/officeart/2008/layout/NameandTitleOrganizationalChart"/>
+    <dgm:cxn modelId="{4ACB5DD3-E492-438D-9CB9-0CC5658676C1}" type="presParOf" srcId="{1168129B-5D02-499C-9C2A-4E8650616D1C}" destId="{6740CC56-5929-45D3-B2B1-71AE751FC7B6}" srcOrd="1" destOrd="0" presId="urn:microsoft.com/office/officeart/2008/layout/NameandTitleOrganizationalChart"/>
+    <dgm:cxn modelId="{21573C49-1E52-4217-AB5A-FFBCB607333F}" type="presParOf" srcId="{1168129B-5D02-499C-9C2A-4E8650616D1C}" destId="{F19DA6BC-572B-4C7A-BC8B-1D61C5B074C2}" srcOrd="2" destOrd="0" presId="urn:microsoft.com/office/officeart/2008/layout/NameandTitleOrganizationalChart"/>
+    <dgm:cxn modelId="{65EBC3C0-2B08-4B75-BA6C-81AE0965B177}" type="presParOf" srcId="{84CE0B5A-1D72-4A14-B3F3-4AB80B56BCA0}" destId="{1B760874-17AD-4EE0-9707-5A8DC324F639}" srcOrd="1" destOrd="0" presId="urn:microsoft.com/office/officeart/2008/layout/NameandTitleOrganizationalChart"/>
+    <dgm:cxn modelId="{01576832-77EB-4825-9E15-CBBF7619EAB1}" type="presParOf" srcId="{84CE0B5A-1D72-4A14-B3F3-4AB80B56BCA0}" destId="{98708A22-2F52-4076-948C-2BB327B44E02}" srcOrd="2" destOrd="0" presId="urn:microsoft.com/office/officeart/2008/layout/NameandTitleOrganizationalChart"/>
+    <dgm:cxn modelId="{71FF9DC8-9BE4-4D11-AC05-EA37B3FF1C81}" type="presParOf" srcId="{F7069A50-1959-489B-AF03-EFFC7880D0CB}" destId="{F60490DB-BE25-47A7-9F0E-C7EC78788C31}" srcOrd="2" destOrd="0" presId="urn:microsoft.com/office/officeart/2008/layout/NameandTitleOrganizationalChart"/>
+    <dgm:cxn modelId="{6D486BC3-17E3-49BA-87B1-64E8987521B0}" type="presParOf" srcId="{F60490DB-BE25-47A7-9F0E-C7EC78788C31}" destId="{FA867051-451C-4956-8E1D-AB5E87342340}" srcOrd="0" destOrd="0" presId="urn:microsoft.com/office/officeart/2008/layout/NameandTitleOrganizationalChart"/>
+    <dgm:cxn modelId="{8E4DE132-0C60-4B06-8971-F2E67D042BD9}" type="presParOf" srcId="{FA867051-451C-4956-8E1D-AB5E87342340}" destId="{02A514B8-4292-4C67-87C6-4CB976DD7579}" srcOrd="0" destOrd="0" presId="urn:microsoft.com/office/officeart/2008/layout/NameandTitleOrganizationalChart"/>
+    <dgm:cxn modelId="{53B0A5B6-9B7A-4360-BDCC-2DB365B825A2}" type="presParOf" srcId="{FA867051-451C-4956-8E1D-AB5E87342340}" destId="{1A8B9A62-0553-47B4-84C9-C1491EF1F180}" srcOrd="1" destOrd="0" presId="urn:microsoft.com/office/officeart/2008/layout/NameandTitleOrganizationalChart"/>
+    <dgm:cxn modelId="{A4FAB7A6-A67F-4DCE-B487-C871A8135079}" type="presParOf" srcId="{FA867051-451C-4956-8E1D-AB5E87342340}" destId="{9F75EA87-B0DD-4433-84E1-8C765370E5BA}" srcOrd="2" destOrd="0" presId="urn:microsoft.com/office/officeart/2008/layout/NameandTitleOrganizationalChart"/>
+    <dgm:cxn modelId="{876D0747-CFE5-4D56-8C4B-6AF33112910E}" type="presParOf" srcId="{F60490DB-BE25-47A7-9F0E-C7EC78788C31}" destId="{6B7736CD-DE95-4DBD-8781-F41546DA9956}" srcOrd="1" destOrd="0" presId="urn:microsoft.com/office/officeart/2008/layout/NameandTitleOrganizationalChart"/>
+    <dgm:cxn modelId="{54240115-164B-44C1-A295-2EA1A1C6DF87}" type="presParOf" srcId="{6B7736CD-DE95-4DBD-8781-F41546DA9956}" destId="{BFCC36A1-3259-4E38-9E40-C0D2F8038FCD}" srcOrd="0" destOrd="0" presId="urn:microsoft.com/office/officeart/2008/layout/NameandTitleOrganizationalChart"/>
+    <dgm:cxn modelId="{4F46EB44-F65E-458D-B133-1CE21A6E50B6}" type="presParOf" srcId="{6B7736CD-DE95-4DBD-8781-F41546DA9956}" destId="{64396AD2-BF83-42F9-8763-C03191560838}" srcOrd="1" destOrd="0" presId="urn:microsoft.com/office/officeart/2008/layout/NameandTitleOrganizationalChart"/>
+    <dgm:cxn modelId="{719D8A39-B6A7-41C2-9FB9-ADCFB3D2C652}" type="presParOf" srcId="{64396AD2-BF83-42F9-8763-C03191560838}" destId="{7AF2DC6B-E8D8-4E1C-8131-D961CD4E15DD}" srcOrd="0" destOrd="0" presId="urn:microsoft.com/office/officeart/2008/layout/NameandTitleOrganizationalChart"/>
+    <dgm:cxn modelId="{AE5F1E80-55F9-489F-B82A-2F173F731690}" type="presParOf" srcId="{7AF2DC6B-E8D8-4E1C-8131-D961CD4E15DD}" destId="{E5D059DC-D800-4B78-AEA8-7499EF904332}" srcOrd="0" destOrd="0" presId="urn:microsoft.com/office/officeart/2008/layout/NameandTitleOrganizationalChart"/>
+    <dgm:cxn modelId="{F159E54F-BBD6-4AD9-92AA-61938D037E7F}" type="presParOf" srcId="{7AF2DC6B-E8D8-4E1C-8131-D961CD4E15DD}" destId="{5A3D22AF-E0CC-4CD0-8688-B46046610554}" srcOrd="1" destOrd="0" presId="urn:microsoft.com/office/officeart/2008/layout/NameandTitleOrganizationalChart"/>
+    <dgm:cxn modelId="{736DD0B4-05CF-454F-8315-B8EE2A15E74A}" type="presParOf" srcId="{7AF2DC6B-E8D8-4E1C-8131-D961CD4E15DD}" destId="{01EB3CE6-C4E9-44E5-8738-75F8C2035E09}" srcOrd="2" destOrd="0" presId="urn:microsoft.com/office/officeart/2008/layout/NameandTitleOrganizationalChart"/>
+    <dgm:cxn modelId="{E0B653CE-230E-4250-9116-C34A2C3B2474}" type="presParOf" srcId="{64396AD2-BF83-42F9-8763-C03191560838}" destId="{BD5C084A-C344-47BF-9E64-60680F0341B2}" srcOrd="1" destOrd="0" presId="urn:microsoft.com/office/officeart/2008/layout/NameandTitleOrganizationalChart"/>
+    <dgm:cxn modelId="{ABFAFB52-8997-47ED-ACA1-577610BDD6A5}" type="presParOf" srcId="{64396AD2-BF83-42F9-8763-C03191560838}" destId="{BB04C491-320A-4695-8C27-E579D832DDA3}" srcOrd="2" destOrd="0" presId="urn:microsoft.com/office/officeart/2008/layout/NameandTitleOrganizationalChart"/>
+    <dgm:cxn modelId="{6C3EA0A1-63E2-4B3D-8765-B48B40464C46}" type="presParOf" srcId="{6B7736CD-DE95-4DBD-8781-F41546DA9956}" destId="{874FA54C-6EA1-470B-A3AA-F61D542129C9}" srcOrd="2" destOrd="0" presId="urn:microsoft.com/office/officeart/2008/layout/NameandTitleOrganizationalChart"/>
+    <dgm:cxn modelId="{AD2B3C95-4C0D-4CE5-910D-43C8ACD135CA}" type="presParOf" srcId="{6B7736CD-DE95-4DBD-8781-F41546DA9956}" destId="{20D2C00A-241B-4277-9502-FAB1D0BC5A4D}" srcOrd="3" destOrd="0" presId="urn:microsoft.com/office/officeart/2008/layout/NameandTitleOrganizationalChart"/>
+    <dgm:cxn modelId="{0EC6B45E-478E-4DEB-879C-D74119CD7578}" type="presParOf" srcId="{20D2C00A-241B-4277-9502-FAB1D0BC5A4D}" destId="{3E6EF1A2-C778-483A-91BD-E55115A49508}" srcOrd="0" destOrd="0" presId="urn:microsoft.com/office/officeart/2008/layout/NameandTitleOrganizationalChart"/>
+    <dgm:cxn modelId="{096E0BFC-F372-4183-8F6E-46880301E61B}" type="presParOf" srcId="{3E6EF1A2-C778-483A-91BD-E55115A49508}" destId="{A2F9E9D7-3D01-496A-B49D-75EB51F1AD01}" srcOrd="0" destOrd="0" presId="urn:microsoft.com/office/officeart/2008/layout/NameandTitleOrganizationalChart"/>
+    <dgm:cxn modelId="{4C025170-2C1B-4050-B17A-E3B9F1E18A6E}" type="presParOf" srcId="{3E6EF1A2-C778-483A-91BD-E55115A49508}" destId="{0CF1C454-A3F7-4EFC-8337-EE653A9D7548}" srcOrd="1" destOrd="0" presId="urn:microsoft.com/office/officeart/2008/layout/NameandTitleOrganizationalChart"/>
+    <dgm:cxn modelId="{7B903220-9F70-468D-B7D9-9C97FC76A9B3}" type="presParOf" srcId="{3E6EF1A2-C778-483A-91BD-E55115A49508}" destId="{174DC120-6EB1-4104-A38F-0F84E638CE8A}" srcOrd="2" destOrd="0" presId="urn:microsoft.com/office/officeart/2008/layout/NameandTitleOrganizationalChart"/>
+    <dgm:cxn modelId="{32FF0434-B3CE-4FDF-BA0E-936D9103064C}" type="presParOf" srcId="{20D2C00A-241B-4277-9502-FAB1D0BC5A4D}" destId="{683EDDE8-B132-48BE-B6CB-2A6123D95094}" srcOrd="1" destOrd="0" presId="urn:microsoft.com/office/officeart/2008/layout/NameandTitleOrganizationalChart"/>
+    <dgm:cxn modelId="{2CABD7FF-FA60-4E9A-A5C4-04B7AD5225AA}" type="presParOf" srcId="{20D2C00A-241B-4277-9502-FAB1D0BC5A4D}" destId="{5D5BD00C-2988-44BA-AC48-CFFDDF402403}" srcOrd="2" destOrd="0" presId="urn:microsoft.com/office/officeart/2008/layout/NameandTitleOrganizationalChart"/>
+    <dgm:cxn modelId="{46B86FC2-2786-4A91-AE96-438D157846BE}" type="presParOf" srcId="{6B7736CD-DE95-4DBD-8781-F41546DA9956}" destId="{59BAB440-A1F3-4AB8-86A0-8DB456C35EAF}" srcOrd="4" destOrd="0" presId="urn:microsoft.com/office/officeart/2008/layout/NameandTitleOrganizationalChart"/>
+    <dgm:cxn modelId="{2EE673CE-FB42-46D4-A80C-02E0E0340BD9}" type="presParOf" srcId="{6B7736CD-DE95-4DBD-8781-F41546DA9956}" destId="{2FC04755-04FD-4B67-8F4A-BDFEDA607091}" srcOrd="5" destOrd="0" presId="urn:microsoft.com/office/officeart/2008/layout/NameandTitleOrganizationalChart"/>
+    <dgm:cxn modelId="{EC0E1B9A-1608-4541-A415-C4347E45FBEB}" type="presParOf" srcId="{2FC04755-04FD-4B67-8F4A-BDFEDA607091}" destId="{34E774A2-3625-437A-88F5-F699D3FFFE23}" srcOrd="0" destOrd="0" presId="urn:microsoft.com/office/officeart/2008/layout/NameandTitleOrganizationalChart"/>
+    <dgm:cxn modelId="{28A3D8CE-AC44-4AA6-A269-662F6979DE2D}" type="presParOf" srcId="{34E774A2-3625-437A-88F5-F699D3FFFE23}" destId="{E4260FE2-1710-40C5-BC63-4570CF865B9C}" srcOrd="0" destOrd="0" presId="urn:microsoft.com/office/officeart/2008/layout/NameandTitleOrganizationalChart"/>
+    <dgm:cxn modelId="{6BAF51ED-AE3F-419F-90AF-130D43BCDE64}" type="presParOf" srcId="{34E774A2-3625-437A-88F5-F699D3FFFE23}" destId="{E1DB4E5E-938C-4A8F-B75B-2E78F221C871}" srcOrd="1" destOrd="0" presId="urn:microsoft.com/office/officeart/2008/layout/NameandTitleOrganizationalChart"/>
+    <dgm:cxn modelId="{B9733270-29B8-4F8E-991A-08DEEAA9717F}" type="presParOf" srcId="{34E774A2-3625-437A-88F5-F699D3FFFE23}" destId="{72EFAF88-E5B1-4F89-897E-DF4F0E41259A}" srcOrd="2" destOrd="0" presId="urn:microsoft.com/office/officeart/2008/layout/NameandTitleOrganizationalChart"/>
+    <dgm:cxn modelId="{DE7021E9-0913-476D-A380-75FEC7B8E766}" type="presParOf" srcId="{2FC04755-04FD-4B67-8F4A-BDFEDA607091}" destId="{EB028A3E-C5DE-4B45-A1FC-04C36283034B}" srcOrd="1" destOrd="0" presId="urn:microsoft.com/office/officeart/2008/layout/NameandTitleOrganizationalChart"/>
+    <dgm:cxn modelId="{858D91BE-0978-41BD-AD60-41FF1352F2CF}" type="presParOf" srcId="{2FC04755-04FD-4B67-8F4A-BDFEDA607091}" destId="{8511C9C9-A80B-4553-9A9B-8D93F00BA1FC}" srcOrd="2" destOrd="0" presId="urn:microsoft.com/office/officeart/2008/layout/NameandTitleOrganizationalChart"/>
+    <dgm:cxn modelId="{8CBA679A-D087-40A1-8093-EE9433C66B86}" type="presParOf" srcId="{F60490DB-BE25-47A7-9F0E-C7EC78788C31}" destId="{7772A3B9-F4C8-4DC0-8BA6-4B466F6098AC}" srcOrd="2" destOrd="0" presId="urn:microsoft.com/office/officeart/2008/layout/NameandTitleOrganizationalChart"/>
   </dgm:cxnLst>
   <dgm:bg/>
   <dgm:whole/>
@@ -11394,7 +11367,7 @@
 </file>
 
 <file path=customXml/itemProps1.xml><?xml version="1.0" encoding="utf-8"?>
-<ds:datastoreItem xmlns:ds="http://schemas.openxmlformats.org/officeDocument/2006/customXml" ds:itemID="{245FFBD5-A446-40A8-B821-E49085C2C327}">
+<ds:datastoreItem xmlns:ds="http://schemas.openxmlformats.org/officeDocument/2006/customXml" ds:itemID="{4BAABDD3-B42A-47AB-B6B4-AA96E7C1275F}">
   <ds:schemaRefs>
     <ds:schemaRef ds:uri="http://schemas.openxmlformats.org/officeDocument/2006/bibliography"/>
   </ds:schemaRefs>

</xml_diff>